<commit_message>
Started Project report for frontiers of robotics research
</commit_message>
<xml_diff>
--- a/Frontiers of Robotics Research/Project/ieee-conference-template-a4 - Frontiers report.docx
+++ b/Frontiers of Robotics Research/Project/ieee-conference-template-a4 - Frontiers report.docx
@@ -296,7 +296,35 @@
           <w:color w:val="70AD47" w:themeColor="accent6"/>
           <w:lang w:val="en-GB"/>
         </w:rPr>
-        <w:t xml:space="preserve"> use of drones in the modern world has been increasing. From the little drones children play with in their backyard and parks to their distant cousins in warfare, movie making, nature observing, and the list continues to increase. As the uses of drones becomes more normalized in everyday life there has been a demand for harsher laws to prevent unlawful uses of our beloved toys. These laws mean there are restrictions on who can fly certain drones and where drones can be operated. One aim of this research paper is to challenge the question: if we can’t fly the drones, can we make the drones fly themselves and achieve meaningful results? One such application of this question is to design infrastructure that would allow law enforcement agencies and search and rescue agencies to employ the help of autonomous drones with facial recognition for law keeping and searching for people of interest in urban areas.</w:t>
+        <w:t xml:space="preserve"> use of drones in the modern world has been increasing. From the little drones children play with in their backyard and parks to their distant cousins in warfare, movie making, nature observing, and the list continues to increase. As the uses of drones becomes more normalized in everyday life there has been a demand for harsher laws to prevent unlawful uses of our beloved toys</w:t>
+      </w:r>
+      <w:r>
+        <w:rPr>
+          <w:color w:val="70AD47" w:themeColor="accent6"/>
+          <w:lang w:val="en-GB"/>
+        </w:rPr>
+        <w:t xml:space="preserve"> (S. McNeal</w:t>
+      </w:r>
+      <w:r>
+        <w:rPr>
+          <w:color w:val="70AD47" w:themeColor="accent6"/>
+          <w:lang w:val="en-GB"/>
+        </w:rPr>
+        <w:t xml:space="preserve"> 2015</w:t>
+      </w:r>
+      <w:r>
+        <w:rPr>
+          <w:color w:val="70AD47" w:themeColor="accent6"/>
+          <w:lang w:val="en-GB"/>
+        </w:rPr>
+        <w:t>)</w:t>
+      </w:r>
+      <w:r>
+        <w:rPr>
+          <w:color w:val="70AD47" w:themeColor="accent6"/>
+          <w:lang w:val="en-GB"/>
+        </w:rPr>
+        <w:t>. These laws mean there are restrictions on who can fly certain drones and where drones can be operated. One aim of this research paper is to challenge the question: if we can’t fly the drones, can we make the drones fly themselves and achieve meaningful results? One such application of this question is to design infrastructure that would allow law enforcement agencies and search and rescue agencies to employ the help of autonomous drones with facial recognition for law keeping and searching for people of interest in urban areas.</w:t>
       </w:r>
     </w:p>
     <w:p>
@@ -365,48 +393,399 @@
     <w:p>
       <w:pPr>
         <w:pStyle w:val="BodyText"/>
-      </w:pPr>
-      <w:r>
-        <w:t xml:space="preserve">This template, </w:t>
-      </w:r>
-      <w:r>
-        <w:t>modified</w:t>
-      </w:r>
-      <w:r>
-        <w:t xml:space="preserve"> in MS Word 200</w:t>
+        <w:rPr>
+          <w:color w:val="70AD47" w:themeColor="accent6"/>
+          <w:lang w:val="en-GB"/>
+        </w:rPr>
+      </w:pPr>
+      <w:r>
+        <w:rPr>
+          <w:color w:val="70AD47" w:themeColor="accent6"/>
+          <w:lang w:val="en-GB"/>
+        </w:rPr>
+        <w:t>In this literature review, the use of autonomous drones for surveillance, specifically, the uses of facial recognition software in drones is assessed and ethical and moral reasoning questioned. This is because the use of drones in recent years has become a controversial topic</w:t>
+      </w:r>
+      <w:r>
+        <w:rPr>
+          <w:color w:val="70AD47" w:themeColor="accent6"/>
+          <w:lang w:val="en-GB"/>
+        </w:rPr>
+        <w:t xml:space="preserve"> especially when considering their use in warfare as according to a paper by (</w:t>
+      </w:r>
+      <w:proofErr w:type="spellStart"/>
+      <w:r>
+        <w:rPr>
+          <w:color w:val="70AD47" w:themeColor="accent6"/>
+          <w:lang w:val="en-GB"/>
+        </w:rPr>
+        <w:t>O’Dwyer</w:t>
+      </w:r>
+      <w:proofErr w:type="spellEnd"/>
+      <w:r>
+        <w:rPr>
+          <w:color w:val="70AD47" w:themeColor="accent6"/>
+          <w:lang w:val="en-GB"/>
+        </w:rPr>
+        <w:t xml:space="preserve"> &amp; </w:t>
+      </w:r>
+      <w:proofErr w:type="spellStart"/>
+      <w:r>
+        <w:rPr>
+          <w:color w:val="70AD47" w:themeColor="accent6"/>
+          <w:lang w:val="en-GB"/>
+        </w:rPr>
+        <w:t>Coymak</w:t>
+      </w:r>
+      <w:proofErr w:type="spellEnd"/>
+      <w:r>
+        <w:rPr>
+          <w:color w:val="70AD47" w:themeColor="accent6"/>
+          <w:lang w:val="en-GB"/>
+        </w:rPr>
+        <w:t xml:space="preserve"> 2019), “Armed drones are now a key component of military strategy”</w:t>
+      </w:r>
+      <w:r>
+        <w:rPr>
+          <w:color w:val="70AD47" w:themeColor="accent6"/>
+          <w:lang w:val="en-GB"/>
+        </w:rPr>
+        <w:t>.</w:t>
+      </w:r>
+      <w:r>
+        <w:rPr>
+          <w:color w:val="70AD47" w:themeColor="accent6"/>
+          <w:lang w:val="en-GB"/>
+        </w:rPr>
+        <w:t xml:space="preserve"> There is a lot of research into drones for warfare but there is less research into drones for domestic surveillance and</w:t>
+      </w:r>
+      <w:r>
+        <w:rPr>
+          <w:color w:val="70AD47" w:themeColor="accent6"/>
+          <w:lang w:val="en-GB"/>
+        </w:rPr>
+        <w:t xml:space="preserve"> when </w:t>
+      </w:r>
+      <w:r>
+        <w:rPr>
+          <w:color w:val="70AD47" w:themeColor="accent6"/>
+          <w:lang w:val="en-GB"/>
+        </w:rPr>
+        <w:t>domestic surveillance is the case;</w:t>
+      </w:r>
+      <w:r>
+        <w:rPr>
+          <w:color w:val="70AD47" w:themeColor="accent6"/>
+          <w:lang w:val="en-GB"/>
+        </w:rPr>
+        <w:t xml:space="preserve"> “The campaigns mounted by privacy advocates oftentimes make a compelling case about the threat of pervasive surveillance </w:t>
+      </w:r>
+      <w:r>
+        <w:rPr>
+          <w:color w:val="70AD47" w:themeColor="accent6"/>
+          <w:lang w:val="en-GB"/>
+        </w:rPr>
+        <w:t>(S. McNeal 2015)</w:t>
+      </w:r>
+      <w:r>
+        <w:rPr>
+          <w:color w:val="70AD47" w:themeColor="accent6"/>
+          <w:lang w:val="en-GB"/>
+        </w:rPr>
+        <w:t>.</w:t>
+      </w:r>
+      <w:r>
+        <w:rPr>
+          <w:color w:val="70AD47" w:themeColor="accent6"/>
+          <w:lang w:val="en-GB"/>
+        </w:rPr>
+        <w:t xml:space="preserve"> The argument that stems from a fear of lack of</w:t>
+      </w:r>
+      <w:r>
+        <w:rPr>
+          <w:color w:val="70AD47" w:themeColor="accent6"/>
+          <w:lang w:val="en-GB"/>
+        </w:rPr>
+        <w:t xml:space="preserve"> privacy. The very privacy that</w:t>
+      </w:r>
+      <w:r>
+        <w:rPr>
+          <w:color w:val="70AD47" w:themeColor="accent6"/>
+          <w:lang w:val="en-GB"/>
+        </w:rPr>
+        <w:t xml:space="preserve"> is already challenged by the use of </w:t>
+      </w:r>
+      <w:r>
+        <w:rPr>
+          <w:color w:val="70AD47" w:themeColor="accent6"/>
+          <w:lang w:val="en-GB"/>
+        </w:rPr>
+        <w:t>CCTV</w:t>
+      </w:r>
+      <w:r>
+        <w:rPr>
+          <w:color w:val="70AD47" w:themeColor="accent6"/>
+          <w:lang w:val="en-GB"/>
+        </w:rPr>
+        <w:t xml:space="preserve"> surveillance systems. My argument to this is that the cameras </w:t>
+      </w:r>
+      <w:r>
+        <w:rPr>
+          <w:color w:val="70AD47" w:themeColor="accent6"/>
+          <w:lang w:val="en-GB"/>
+        </w:rPr>
+        <w:t>“provide</w:t>
+      </w:r>
+      <w:r>
+        <w:rPr>
+          <w:color w:val="70AD47" w:themeColor="accent6"/>
+          <w:lang w:val="en-GB"/>
+        </w:rPr>
+        <w:t xml:space="preserve"> safety and security for the wider law-abiding public</w:t>
+      </w:r>
+      <w:r>
+        <w:rPr>
+          <w:color w:val="70AD47" w:themeColor="accent6"/>
+          <w:lang w:val="en-GB"/>
+        </w:rPr>
+        <w:t xml:space="preserve"> (</w:t>
+      </w:r>
+      <w:proofErr w:type="spellStart"/>
+      <w:r>
+        <w:rPr>
+          <w:color w:val="70AD47" w:themeColor="accent6"/>
+          <w:lang w:val="en-GB"/>
+        </w:rPr>
+        <w:t>Muthusenthil</w:t>
+      </w:r>
+      <w:proofErr w:type="spellEnd"/>
+      <w:r>
+        <w:rPr>
+          <w:color w:val="70AD47" w:themeColor="accent6"/>
+          <w:lang w:val="en-GB"/>
+        </w:rPr>
+        <w:t xml:space="preserve"> B et al 2018).</w:t>
+      </w:r>
+      <w:r>
+        <w:rPr>
+          <w:color w:val="70AD47" w:themeColor="accent6"/>
+          <w:lang w:val="en-GB"/>
+        </w:rPr>
+        <w:t>”</w:t>
+      </w:r>
+      <w:r>
+        <w:rPr>
+          <w:color w:val="70AD47" w:themeColor="accent6"/>
+          <w:lang w:val="en-GB"/>
+        </w:rPr>
+        <w:t xml:space="preserve"> </w:t>
+      </w:r>
+    </w:p>
+    <w:p>
+      <w:pPr>
+        <w:pStyle w:val="BodyText"/>
+        <w:ind w:firstLine="0pt"/>
+        <w:rPr>
+          <w:color w:val="70AD47" w:themeColor="accent6"/>
+          <w:lang w:val="en-GB"/>
+        </w:rPr>
+      </w:pPr>
+      <w:r>
+        <w:rPr>
+          <w:color w:val="70AD47" w:themeColor="accent6"/>
+          <w:lang w:val="en-GB"/>
+        </w:rPr>
+        <w:t>Furthermore surveillance systems have been proven to significantly reduce crime rates (Brandon C et al), an example case study being Lewisham, UK, at a station car park, in 4 months vehicle crime had reduced by 75% from 24 to 6. Hence the inclusion of surveillance drones is deemed necessary and justifiable</w:t>
+      </w:r>
+      <w:r>
+        <w:rPr>
+          <w:color w:val="70AD47" w:themeColor="accent6"/>
+          <w:lang w:val="en-GB"/>
+        </w:rPr>
+        <w:t xml:space="preserve"> as a paper by (</w:t>
+      </w:r>
+      <w:proofErr w:type="spellStart"/>
+      <w:r>
+        <w:rPr>
+          <w:color w:val="70AD47" w:themeColor="accent6"/>
+          <w:lang w:val="en-GB"/>
+        </w:rPr>
+        <w:t>Dilshad</w:t>
+      </w:r>
+      <w:proofErr w:type="spellEnd"/>
+      <w:r>
+        <w:rPr>
+          <w:color w:val="70AD47" w:themeColor="accent6"/>
+          <w:lang w:val="en-GB"/>
+        </w:rPr>
+        <w:t>, N.</w:t>
+      </w:r>
+      <w:r>
+        <w:rPr>
+          <w:color w:val="70AD47" w:themeColor="accent6"/>
+          <w:lang w:val="en-GB"/>
+        </w:rPr>
+        <w:t xml:space="preserve"> et al)</w:t>
+      </w:r>
+      <w:r>
+        <w:rPr>
+          <w:color w:val="70AD47" w:themeColor="accent6"/>
+          <w:lang w:val="en-GB"/>
+        </w:rPr>
+        <w:t xml:space="preserve"> titled “Application and Challenges in Video Surveillance via Drone: A brief Survey” highlights the limitations of CCTV, namely: limited area coverage, no location sharing and lack of tracking capabilities</w:t>
+      </w:r>
+      <w:r>
+        <w:rPr>
+          <w:color w:val="70AD47" w:themeColor="accent6"/>
+          <w:lang w:val="en-GB"/>
+        </w:rPr>
+        <w:t>.</w:t>
+      </w:r>
+    </w:p>
+    <w:p>
+      <w:pPr>
+        <w:pStyle w:val="BodyText"/>
+        <w:ind w:firstLine="0pt"/>
+        <w:rPr>
+          <w:color w:val="70AD47" w:themeColor="accent6"/>
+          <w:lang w:val="en-GB"/>
+        </w:rPr>
+      </w:pPr>
+      <w:r>
+        <w:rPr>
+          <w:color w:val="70AD47" w:themeColor="accent6"/>
+          <w:lang w:val="en-GB"/>
+        </w:rPr>
+        <w:t>In addition, when considering search and rescue operations, research by</w:t>
+      </w:r>
+      <w:r>
+        <w:rPr>
+          <w:color w:val="70AD47" w:themeColor="accent6"/>
+          <w:lang w:val="en-GB"/>
+        </w:rPr>
+        <w:t xml:space="preserve"> </w:t>
+      </w:r>
+      <w:r>
+        <w:rPr>
+          <w:color w:val="70AD47" w:themeColor="accent6"/>
+          <w:lang w:val="en-GB"/>
+        </w:rPr>
+        <w:t>(</w:t>
+      </w:r>
+      <w:proofErr w:type="spellStart"/>
+      <w:r>
+        <w:rPr>
+          <w:color w:val="70AD47" w:themeColor="accent6"/>
+          <w:lang w:val="en-GB"/>
+        </w:rPr>
+        <w:t>Dilshad</w:t>
+      </w:r>
+      <w:proofErr w:type="spellEnd"/>
+      <w:r>
+        <w:rPr>
+          <w:color w:val="70AD47" w:themeColor="accent6"/>
+          <w:lang w:val="en-GB"/>
+        </w:rPr>
+        <w:t>, N.</w:t>
+      </w:r>
+      <w:r>
+        <w:rPr>
+          <w:color w:val="70AD47" w:themeColor="accent6"/>
+          <w:lang w:val="en-GB"/>
+        </w:rPr>
+        <w:t xml:space="preserve"> et al</w:t>
+      </w:r>
+      <w:r>
+        <w:rPr>
+          <w:color w:val="70AD47" w:themeColor="accent6"/>
+          <w:lang w:val="en-GB"/>
+        </w:rPr>
+        <w:t>)</w:t>
+      </w:r>
+      <w:r>
+        <w:rPr>
+          <w:color w:val="70AD47" w:themeColor="accent6"/>
+          <w:lang w:val="en-GB"/>
+        </w:rPr>
+        <w:t xml:space="preserve"> showed that when comparing the efficiency and accuracy of detecting a person</w:t>
+      </w:r>
+    </w:p>
+    <w:p>
+      <w:pPr>
+        <w:pStyle w:val="Heading1"/>
+      </w:pPr>
+      <w:r>
+        <w:t>Ease of Use</w:t>
+      </w:r>
+    </w:p>
+    <w:p>
+      <w:pPr>
+        <w:pStyle w:val="Heading2"/>
+      </w:pPr>
+      <w:r>
+        <w:t xml:space="preserve">Selecting a </w:t>
+      </w:r>
+      <w:r>
+        <w:t>Template</w:t>
+      </w:r>
+      <w:r>
+        <w:t xml:space="preserve"> (Heading 2)</w:t>
+      </w:r>
+    </w:p>
+    <w:p>
+      <w:pPr>
+        <w:pStyle w:val="BodyText"/>
+      </w:pPr>
+      <w:r>
+        <w:t xml:space="preserve">First, confirm that you have the correct template for your paper size. This template has been tailored for output on the </w:t>
       </w:r>
       <w:r>
         <w:rPr>
           <w:lang w:val="en-US"/>
         </w:rPr>
-        <w:t>7</w:t>
-      </w:r>
-      <w:r>
-        <w:t xml:space="preserve"> and saved as </w:t>
+        <w:t>A4</w:t>
+      </w:r>
+      <w:r>
+        <w:t xml:space="preserve"> paper size. If you are using </w:t>
       </w:r>
       <w:r>
         <w:rPr>
           <w:lang w:val="en-US"/>
         </w:rPr>
-        <w:t xml:space="preserve">a </w:t>
-      </w:r>
-      <w:r>
-        <w:t>“Word 97-200</w:t>
-      </w:r>
-      <w:r>
-        <w:t>3</w:t>
-      </w:r>
-      <w:r>
-        <w:t xml:space="preserve"> </w:t>
+        <w:t>US letter</w:t>
+      </w:r>
+      <w:r>
+        <w:t>-sized paper, please close this</w:t>
+      </w:r>
+      <w:r>
+        <w:t xml:space="preserve"> file and download the </w:t>
       </w:r>
       <w:r>
         <w:rPr>
           <w:lang w:val="en-US"/>
         </w:rPr>
-        <w:t>Document</w:t>
-      </w:r>
-      <w:r>
-        <w:t>” for the PC, provides authors with most of the formatting specifications needed for preparing electronic versions of their papers. All standard paper components have been specified for three reasons: (1) ease of use when formatting individual papers, (2) automatic compliance to electronic requirements that facilitate the concurrent or later production of electronic products, and (3) conformity of style throughout a conference proceedings. Margins, column widths, line spacing, and type styles are built-in; examples of the type styles are provided throughout this document and are identified in italic type, within parentheses, following the example. Some components, such as multi-leveled equations, graphics, and tables are not prescribed, although the various table text styles are provided. The formatter will need to create these components, incorporating the applicable criteria that follow.</w:t>
+        <w:t xml:space="preserve">Microsoft Word, Letter </w:t>
+      </w:r>
+      <w:r>
+        <w:t>file</w:t>
+      </w:r>
+      <w:r>
+        <w:t>.</w:t>
+      </w:r>
+    </w:p>
+    <w:p>
+      <w:pPr>
+        <w:pStyle w:val="Heading2"/>
+      </w:pPr>
+      <w:r>
+        <w:t>Maintaining the Integrity of the Specifications</w:t>
+      </w:r>
+    </w:p>
+    <w:p>
+      <w:pPr>
+        <w:pStyle w:val="BodyText"/>
+      </w:pPr>
+      <w:r>
+        <w:t>The template is used to format your paper and style the text. All margins, column widths, line spaces, and text fonts are prescribed; please do not alter them. You may note peculiarities. For example, the head margin in this template measures proportionately more than is customary. This measurement and others are deliberate, using specifications that anticipate your paper as one part of the entire proceedings, and not as an independent document. Please do not revise any of the current designations.</w:t>
       </w:r>
     </w:p>
     <w:p>
@@ -414,7 +793,41 @@
         <w:pStyle w:val="Heading1"/>
       </w:pPr>
       <w:r>
-        <w:t>Ease of Use</w:t>
+        <w:t xml:space="preserve">Prepare Your Paper </w:t>
+      </w:r>
+      <w:r>
+        <w:t>Before</w:t>
+      </w:r>
+      <w:r>
+        <w:t xml:space="preserve"> Styling</w:t>
+      </w:r>
+    </w:p>
+    <w:p>
+      <w:pPr>
+        <w:pStyle w:val="BodyText"/>
+        <w:rPr>
+          <w:lang w:val="en-US"/>
+        </w:rPr>
+      </w:pPr>
+      <w:r>
+        <w:t>Before</w:t>
+      </w:r>
+      <w:r>
+        <w:t xml:space="preserve"> you begin to format your paper, first write and save the content as a separate text file. </w:t>
+      </w:r>
+      <w:r>
+        <w:rPr>
+          <w:lang w:val="en-US"/>
+        </w:rPr>
+        <w:t>Complete all content and organizational editing before formatting. Please note sections A-D below for more information on proofreading, spelling and grammar.</w:t>
+      </w:r>
+    </w:p>
+    <w:p>
+      <w:pPr>
+        <w:pStyle w:val="BodyText"/>
+      </w:pPr>
+      <w:r>
+        <w:t>Keep your text and graphic files separate until after the text has been formatted and styled. Do not use hard tabs, and limit use of hard returns to only one return at the end of a paragraph. Do not add any kind of pagination anywhere in the paper. Do not number text heads-the template will do that for you.</w:t>
       </w:r>
     </w:p>
     <w:p>
@@ -422,13 +835,10 @@
         <w:pStyle w:val="Heading2"/>
       </w:pPr>
       <w:r>
-        <w:t xml:space="preserve">Selecting a </w:t>
-      </w:r>
-      <w:r>
-        <w:t>Template</w:t>
-      </w:r>
-      <w:r>
-        <w:t xml:space="preserve"> (Heading 2)</w:t>
+        <w:t>Abbreviations</w:t>
+      </w:r>
+      <w:r>
+        <w:t xml:space="preserve"> and Acronyms</w:t>
       </w:r>
     </w:p>
     <w:p>
@@ -436,40 +846,23 @@
         <w:pStyle w:val="BodyText"/>
       </w:pPr>
       <w:r>
-        <w:t xml:space="preserve">First, confirm that you have the correct template for your paper size. This template has been tailored for output on the </w:t>
-      </w:r>
-      <w:r>
-        <w:rPr>
-          <w:lang w:val="en-US"/>
-        </w:rPr>
-        <w:t>A4</w:t>
-      </w:r>
-      <w:r>
-        <w:t xml:space="preserve"> paper size. If you are using </w:t>
-      </w:r>
-      <w:r>
-        <w:rPr>
-          <w:lang w:val="en-US"/>
-        </w:rPr>
-        <w:t>US letter</w:t>
-      </w:r>
-      <w:r>
-        <w:t>-sized paper, please close this</w:t>
-      </w:r>
-      <w:r>
-        <w:t xml:space="preserve"> file and download the </w:t>
-      </w:r>
-      <w:r>
-        <w:rPr>
-          <w:lang w:val="en-US"/>
-        </w:rPr>
-        <w:t xml:space="preserve">Microsoft Word, Letter </w:t>
-      </w:r>
-      <w:r>
-        <w:t>file</w:t>
-      </w:r>
-      <w:r>
-        <w:t>.</w:t>
+        <w:t xml:space="preserve">Define abbreviations and acronyms the first time they are used in the text, even after they have been defined in the abstract. Abbreviations such as IEEE, SI, MKS, CGS, </w:t>
+      </w:r>
+      <w:proofErr w:type="spellStart"/>
+      <w:r>
+        <w:t>sc</w:t>
+      </w:r>
+      <w:proofErr w:type="spellEnd"/>
+      <w:r>
+        <w:t xml:space="preserve">, dc, and </w:t>
+      </w:r>
+      <w:proofErr w:type="spellStart"/>
+      <w:r>
+        <w:t>rms</w:t>
+      </w:r>
+      <w:proofErr w:type="spellEnd"/>
+      <w:r>
+        <w:t xml:space="preserve"> do not have to be defined. Do not use abbreviations in the title or heads unless they are unavoidable.</w:t>
       </w:r>
     </w:p>
     <w:p>
@@ -477,102 +870,6 @@
         <w:pStyle w:val="Heading2"/>
       </w:pPr>
       <w:r>
-        <w:t>Maintaining the Integrity of the Specifications</w:t>
-      </w:r>
-    </w:p>
-    <w:p>
-      <w:pPr>
-        <w:pStyle w:val="BodyText"/>
-      </w:pPr>
-      <w:r>
-        <w:t xml:space="preserve">The template is used to format your paper and style the text. All margins, column widths, line spaces, and text fonts </w:t>
-      </w:r>
-      <w:r>
-        <w:t>are prescribed; please do not alter them. You may note peculiarities. For example, the head margin in this template measures proportionately more than is customary. This measurement and others are deliberate, using specifications that anticipate your paper as one part of the entire proceedings, and not as an independent document. Please do not revise any of the current designations.</w:t>
-      </w:r>
-    </w:p>
-    <w:p>
-      <w:pPr>
-        <w:pStyle w:val="Heading1"/>
-      </w:pPr>
-      <w:r>
-        <w:t xml:space="preserve">Prepare Your Paper </w:t>
-      </w:r>
-      <w:r>
-        <w:t>Before</w:t>
-      </w:r>
-      <w:r>
-        <w:t xml:space="preserve"> Styling</w:t>
-      </w:r>
-    </w:p>
-    <w:p>
-      <w:pPr>
-        <w:pStyle w:val="BodyText"/>
-        <w:rPr>
-          <w:lang w:val="en-US"/>
-        </w:rPr>
-      </w:pPr>
-      <w:r>
-        <w:t>Before</w:t>
-      </w:r>
-      <w:r>
-        <w:t xml:space="preserve"> you begin to format your paper, first write and save the content as a separate text file. </w:t>
-      </w:r>
-      <w:r>
-        <w:rPr>
-          <w:lang w:val="en-US"/>
-        </w:rPr>
-        <w:t>Complete all content and organizational editing before formatting. Please note sections A-D below for more information on proofreading, spelling and grammar.</w:t>
-      </w:r>
-    </w:p>
-    <w:p>
-      <w:pPr>
-        <w:pStyle w:val="BodyText"/>
-      </w:pPr>
-      <w:r>
-        <w:t>Keep your text and graphic files separate until after the text has been formatted and styled. Do not use hard tabs, and limit use of hard returns to only one return at the end of a paragraph. Do not add any kind of pagination anywhere in the paper. Do not number text heads-the template will do that for you.</w:t>
-      </w:r>
-    </w:p>
-    <w:p>
-      <w:pPr>
-        <w:pStyle w:val="Heading2"/>
-      </w:pPr>
-      <w:r>
-        <w:t>Abbreviations</w:t>
-      </w:r>
-      <w:r>
-        <w:t xml:space="preserve"> and Acronyms</w:t>
-      </w:r>
-    </w:p>
-    <w:p>
-      <w:pPr>
-        <w:pStyle w:val="BodyText"/>
-      </w:pPr>
-      <w:r>
-        <w:t xml:space="preserve">Define abbreviations and acronyms the first time they are used in the text, even after they have been defined in the abstract. Abbreviations such as IEEE, SI, MKS, CGS, </w:t>
-      </w:r>
-      <w:proofErr w:type="spellStart"/>
-      <w:r>
-        <w:t>sc</w:t>
-      </w:r>
-      <w:proofErr w:type="spellEnd"/>
-      <w:r>
-        <w:t xml:space="preserve">, dc, and </w:t>
-      </w:r>
-      <w:proofErr w:type="spellStart"/>
-      <w:r>
-        <w:t>rms</w:t>
-      </w:r>
-      <w:proofErr w:type="spellEnd"/>
-      <w:r>
-        <w:t xml:space="preserve"> do not have to be defined. Do not use abbreviations in the title or heads unless they are unavoidable.</w:t>
-      </w:r>
-    </w:p>
-    <w:p>
-      <w:pPr>
-        <w:pStyle w:val="Heading2"/>
-      </w:pPr>
-      <w:r>
         <w:t>Units</w:t>
       </w:r>
     </w:p>
@@ -595,6 +892,7 @@
         <w:pStyle w:val="bulletlist"/>
       </w:pPr>
       <w:r>
+        <w:lastRenderedPageBreak/>
         <w:t xml:space="preserve">Avoid combining SI and CGS units, such as current in amperes and magnetic field in </w:t>
       </w:r>
       <w:proofErr w:type="spellStart"/>
@@ -703,7 +1001,6 @@
         <w:pStyle w:val="Heading2"/>
       </w:pPr>
       <w:r>
-        <w:lastRenderedPageBreak/>
         <w:t>Equations</w:t>
       </w:r>
     </w:p>
@@ -1187,7 +1484,11 @@
         <w:pStyle w:val="BodyText"/>
       </w:pPr>
       <w:r>
-        <w:t>Component heads identify the different components of your paper and are not topically subordinate to each other. Examples include Acknowledgments and References and, for these, the correct style to use is “Heading 5”. Use “figure caption” for your Figure captions, and “table head” for your table title. Run-in heads, such as “Abstract”, will require you to apply a style (in this case, italic) in addition to the style provided by the drop down menu to differentiate the head from the text.</w:t>
+        <w:t xml:space="preserve">Component heads identify the different components of your paper and are not topically subordinate to each other. Examples include Acknowledgments and References and, for </w:t>
+      </w:r>
+      <w:r>
+        <w:lastRenderedPageBreak/>
+        <w:t>these, the correct style to use is “Heading 5”. Use “figure caption” for your Figure captions, and “table head” for your table title. Run-in heads, such as “Abstract”, will require you to apply a style (in this case, italic) in addition to the style provided by the drop down menu to differentiate the head from the text.</w:t>
       </w:r>
     </w:p>
     <w:p>
@@ -1203,7 +1504,6 @@
         <w:pStyle w:val="Heading2"/>
       </w:pPr>
       <w:r>
-        <w:lastRenderedPageBreak/>
         <w:t>Figures and Tables</w:t>
       </w:r>
     </w:p>
@@ -1683,57 +1983,238 @@
         <w:t xml:space="preserve"> published in translation journals, please give the English citation first, followed by the original foreign-language citation [6].</w:t>
       </w:r>
     </w:p>
-    <w:p/>
+    <w:p>
+      <w:pPr>
+        <w:rPr>
+          <w:color w:val="70AD47" w:themeColor="accent6"/>
+        </w:rPr>
+      </w:pPr>
+    </w:p>
     <w:p>
       <w:pPr>
         <w:pStyle w:val="references"/>
-        <w:ind w:start="17.70pt" w:hanging="17.70pt"/>
-      </w:pPr>
-      <w:r>
-        <w:t xml:space="preserve">G. Eason, B. Noble, and I. N. Sneddon, “On certain integrals of Lipschitz-Hankel type involving products of Bessel functions,” Phil. Trans. Roy. Soc. London, vol. A247, pp. 529–551, April 1955. </w:t>
+        <w:rPr>
+          <w:color w:val="70AD47" w:themeColor="accent6"/>
+          <w:lang w:val="en-GB" w:eastAsia="en-GB"/>
+        </w:rPr>
+      </w:pPr>
+      <w:r>
+        <w:rPr>
+          <w:color w:val="70AD47" w:themeColor="accent6"/>
+          <w:lang w:val="en-GB" w:eastAsia="en-GB"/>
+        </w:rPr>
+        <w:t xml:space="preserve">O'dwyer, E. and Ҫoymak, A., 2020. Basic human values and their contexts: A multilevel analysis of support for the use of armed drones in the United States, United Kingdom, and Turkey. </w:t>
       </w:r>
       <w:r>
         <w:rPr>
           <w:i/>
           <w:iCs/>
-        </w:rPr>
-        <w:t>(references)</w:t>
+          <w:color w:val="70AD47" w:themeColor="accent6"/>
+          <w:lang w:val="en-GB" w:eastAsia="en-GB"/>
+        </w:rPr>
+        <w:t>Political Psychology</w:t>
+      </w:r>
+      <w:r>
+        <w:rPr>
+          <w:color w:val="70AD47" w:themeColor="accent6"/>
+          <w:lang w:val="en-GB" w:eastAsia="en-GB"/>
+        </w:rPr>
+        <w:t xml:space="preserve">, </w:t>
+      </w:r>
+      <w:r>
+        <w:rPr>
+          <w:i/>
+          <w:iCs/>
+          <w:color w:val="70AD47" w:themeColor="accent6"/>
+          <w:lang w:val="en-GB" w:eastAsia="en-GB"/>
+        </w:rPr>
+        <w:t>41</w:t>
+      </w:r>
+      <w:r>
+        <w:rPr>
+          <w:color w:val="70AD47" w:themeColor="accent6"/>
+          <w:lang w:val="en-GB" w:eastAsia="en-GB"/>
+        </w:rPr>
+        <w:t>(2), pp.249-264.</w:t>
       </w:r>
     </w:p>
     <w:p>
       <w:pPr>
         <w:pStyle w:val="references"/>
-        <w:ind w:start="17.70pt" w:hanging="17.70pt"/>
-      </w:pPr>
-      <w:r>
-        <w:t>J. Clerk Maxwell, A Treatise on Electricity and Magnetism, 3rd ed., vol. 2. Oxford: Clarendon, 1892, pp.68–73.</w:t>
+        <w:rPr>
+          <w:color w:val="70AD47" w:themeColor="accent6"/>
+          <w:lang w:val="en-GB" w:eastAsia="en-GB"/>
+        </w:rPr>
+      </w:pPr>
+      <w:r>
+        <w:rPr>
+          <w:color w:val="70AD47" w:themeColor="accent6"/>
+          <w:lang w:val="en-GB" w:eastAsia="en-GB"/>
+        </w:rPr>
+        <w:t xml:space="preserve">McNeal, G.S., 2014. Drones and aerial surveillance: Considerations for legislators. </w:t>
+      </w:r>
+      <w:r>
+        <w:rPr>
+          <w:i/>
+          <w:iCs/>
+          <w:color w:val="70AD47" w:themeColor="accent6"/>
+          <w:lang w:val="en-GB" w:eastAsia="en-GB"/>
+        </w:rPr>
+        <w:t xml:space="preserve">Brookings Institution: The Robots Are Coming: The Project </w:t>
+      </w:r>
+      <w:r>
+        <w:rPr>
+          <w:i/>
+          <w:iCs/>
+          <w:color w:val="70AD47" w:themeColor="accent6"/>
+          <w:lang w:val="en-GB" w:eastAsia="en-GB"/>
+        </w:rPr>
+        <w:t>on Civilian Robotics</w:t>
+      </w:r>
+      <w:r>
+        <w:rPr>
+          <w:color w:val="70AD47" w:themeColor="accent6"/>
+          <w:lang w:val="en-GB" w:eastAsia="en-GB"/>
+        </w:rPr>
+        <w:t>.</w:t>
       </w:r>
     </w:p>
     <w:p>
       <w:pPr>
         <w:pStyle w:val="references"/>
-        <w:ind w:start="17.70pt" w:hanging="17.70pt"/>
-      </w:pPr>
-      <w:r>
-        <w:t>I. S. Jacobs and C. P. Bean, “Fine particles, thin films and exchange anisotropy,” in Magnetism, vol. III, G. T. Rado and H. Suhl, Eds. New York: Academic, 1963, pp. 271–350.</w:t>
+        <w:rPr>
+          <w:lang w:val="en-GB" w:eastAsia="en-GB"/>
+        </w:rPr>
+      </w:pPr>
+      <w:r>
+        <w:rPr>
+          <w:color w:val="70AD47" w:themeColor="accent6"/>
+          <w:lang w:val="en-GB" w:eastAsia="en-GB"/>
+        </w:rPr>
+        <w:t xml:space="preserve">Muthusenthil, B. and Kim, H.S., 2018. CCTV Surveillance System, attacks and design goals. </w:t>
+      </w:r>
+      <w:r>
+        <w:rPr>
+          <w:i/>
+          <w:iCs/>
+          <w:color w:val="70AD47" w:themeColor="accent6"/>
+          <w:lang w:val="en-GB" w:eastAsia="en-GB"/>
+        </w:rPr>
+        <w:t>International Journal of Electrical and Computer Engineering</w:t>
+      </w:r>
+      <w:r>
+        <w:rPr>
+          <w:color w:val="70AD47" w:themeColor="accent6"/>
+          <w:lang w:val="en-GB" w:eastAsia="en-GB"/>
+        </w:rPr>
+        <w:t xml:space="preserve">, </w:t>
+      </w:r>
+      <w:r>
+        <w:rPr>
+          <w:i/>
+          <w:iCs/>
+          <w:color w:val="70AD47" w:themeColor="accent6"/>
+          <w:lang w:val="en-GB" w:eastAsia="en-GB"/>
+        </w:rPr>
+        <w:t>8</w:t>
+      </w:r>
+      <w:r>
+        <w:rPr>
+          <w:color w:val="70AD47" w:themeColor="accent6"/>
+          <w:lang w:val="en-GB" w:eastAsia="en-GB"/>
+        </w:rPr>
+        <w:t>(4), p.2072</w:t>
+      </w:r>
+      <w:r>
+        <w:rPr>
+          <w:lang w:val="en-GB" w:eastAsia="en-GB"/>
+        </w:rPr>
+        <w:t>.</w:t>
       </w:r>
     </w:p>
     <w:p>
       <w:pPr>
         <w:pStyle w:val="references"/>
-        <w:ind w:start="17.70pt" w:hanging="17.70pt"/>
-      </w:pPr>
-      <w:r>
-        <w:t>K. Elissa, “Title of paper if known,” unpublished.</w:t>
+        <w:rPr>
+          <w:lang w:val="en-GB" w:eastAsia="en-GB"/>
+        </w:rPr>
+      </w:pPr>
+      <w:r>
+        <w:rPr>
+          <w:color w:val="70AD47" w:themeColor="accent6"/>
+          <w:lang w:val="en-GB" w:eastAsia="en-GB"/>
+        </w:rPr>
+        <w:t xml:space="preserve">Welsh, B.C. and Farrington, D.P., 2008. Effects of closed circuit television surveillance on crime. </w:t>
+      </w:r>
+      <w:r>
+        <w:rPr>
+          <w:i/>
+          <w:iCs/>
+          <w:color w:val="70AD47" w:themeColor="accent6"/>
+          <w:lang w:val="en-GB" w:eastAsia="en-GB"/>
+        </w:rPr>
+        <w:t>Campbell systematic reviews</w:t>
+      </w:r>
+      <w:r>
+        <w:rPr>
+          <w:color w:val="70AD47" w:themeColor="accent6"/>
+          <w:lang w:val="en-GB" w:eastAsia="en-GB"/>
+        </w:rPr>
+        <w:t xml:space="preserve">, </w:t>
+      </w:r>
+      <w:r>
+        <w:rPr>
+          <w:i/>
+          <w:iCs/>
+          <w:color w:val="70AD47" w:themeColor="accent6"/>
+          <w:lang w:val="en-GB" w:eastAsia="en-GB"/>
+        </w:rPr>
+        <w:t>4</w:t>
+      </w:r>
+      <w:r>
+        <w:rPr>
+          <w:color w:val="70AD47" w:themeColor="accent6"/>
+          <w:lang w:val="en-GB" w:eastAsia="en-GB"/>
+        </w:rPr>
+        <w:t>(1), pp.1-73</w:t>
+      </w:r>
+      <w:r>
+        <w:rPr>
+          <w:lang w:val="en-GB" w:eastAsia="en-GB"/>
+        </w:rPr>
+        <w:t>.</w:t>
       </w:r>
     </w:p>
     <w:p>
       <w:pPr>
         <w:pStyle w:val="references"/>
-        <w:ind w:start="17.70pt" w:hanging="17.70pt"/>
-      </w:pPr>
-      <w:r>
-        <w:t>R. Nicole, “Title of paper with only first word capitalized,” J. Name Stand. Abbrev., in press.</w:t>
+        <w:rPr>
+          <w:color w:val="70AD47" w:themeColor="accent6"/>
+          <w:lang w:val="en-GB" w:eastAsia="en-GB"/>
+        </w:rPr>
+      </w:pPr>
+      <w:r>
+        <w:rPr>
+          <w:color w:val="70AD47" w:themeColor="accent6"/>
+          <w:lang w:val="en-GB" w:eastAsia="en-GB"/>
+        </w:rPr>
+        <w:t xml:space="preserve">Dilshad, N., Hwang, J., Song, J. and Sung, N., 2020, October. Applications and challenges in video surveillance via drone: A brief survey. In </w:t>
+      </w:r>
+      <w:r>
+        <w:rPr>
+          <w:i/>
+          <w:iCs/>
+          <w:color w:val="70AD47" w:themeColor="accent6"/>
+          <w:lang w:val="en-GB" w:eastAsia="en-GB"/>
+        </w:rPr>
+        <w:t>2020 International Conference on Information and Communication Technology Convergence (ICTC)</w:t>
+      </w:r>
+      <w:r>
+        <w:rPr>
+          <w:color w:val="70AD47" w:themeColor="accent6"/>
+          <w:lang w:val="en-GB" w:eastAsia="en-GB"/>
+        </w:rPr>
+        <w:t xml:space="preserve"> (pp. 728-732). IEEE.</w:t>
       </w:r>
     </w:p>
     <w:p>
@@ -3890,6 +4371,7 @@
   <w:style w:type="character" w:default="1" w:styleId="DefaultParagraphFont">
     <w:name w:val="Default Paragraph Font"/>
     <w:uiPriority w:val="1"/>
+    <w:semiHidden/>
     <w:unhideWhenUsed/>
   </w:style>
   <w:style w:type="table" w:default="1" w:styleId="TableNormal">
@@ -4490,7 +4972,7 @@
 </file>
 
 <file path=customXml/itemProps1.xml><?xml version="1.0" encoding="utf-8"?>
-<ds:datastoreItem xmlns:ds="http://purl.oclc.org/ooxml/officeDocument/customXml" ds:itemID="{E95EA02F-70BA-4EE0-B057-F02F9A8D14CF}">
+<ds:datastoreItem xmlns:ds="http://purl.oclc.org/ooxml/officeDocument/customXml" ds:itemID="{F3E89137-2F37-4CC1-8D4A-66BDE9DCC49D}">
   <ds:schemaRefs>
     <ds:schemaRef ds:uri="http://schemas.openxmlformats.org/officeDocument/2006/bibliography"/>
   </ds:schemaRefs>

</xml_diff>

<commit_message>
Added some more research to work on Project literature review
</commit_message>
<xml_diff>
--- a/Frontiers of Robotics Research/Project/ieee-conference-template-a4 - Frontiers report.docx
+++ b/Frontiers of Robotics Research/Project/ieee-conference-template-a4 - Frontiers report.docx
@@ -282,12 +282,21 @@
       <w:r>
         <w:t xml:space="preserve"> </w:t>
       </w:r>
-      <w:r>
-        <w:rPr>
-          <w:color w:val="70AD47" w:themeColor="accent6"/>
-          <w:lang w:val="en-GB"/>
-        </w:rPr>
-        <w:t>The use of drones in the modern world has been increasing. From the little drones children play with in their backyard and parks to their distant cousins in warfare, movie making, nature observing, and the list continues to increase. As the uses of drones becomes more normalized in everyday life there has been a demand for harsher laws to prevent unlawful uses of our beloved toys</w:t>
+      <w:proofErr w:type="gramStart"/>
+      <w:r>
+        <w:rPr>
+          <w:color w:val="70AD47" w:themeColor="accent6"/>
+          <w:lang w:val="en-GB"/>
+        </w:rPr>
+        <w:t>The</w:t>
+      </w:r>
+      <w:proofErr w:type="gramEnd"/>
+      <w:r>
+        <w:rPr>
+          <w:color w:val="70AD47" w:themeColor="accent6"/>
+          <w:lang w:val="en-GB"/>
+        </w:rPr>
+        <w:t xml:space="preserve"> use of drones in the modern world has been increasing. From the little drones children play with in their backyard and parks to their distant cousins in warfare, movie making, nature observing, and the list continues to increase. As the uses of drones becomes more normalized in everyday life there has been a demand for harsher laws to prevent unlawful uses of our beloved toys</w:t>
       </w:r>
       <w:r>
         <w:rPr>
@@ -401,7 +410,39 @@
           <w:color w:val="70AD47" w:themeColor="accent6"/>
           <w:lang w:val="en-GB"/>
         </w:rPr>
-        <w:t xml:space="preserve"> especially when considering their use in warfare as according to a paper by (O’Dwyer &amp; Coymak 2019), “Armed drones are now a key component of military strategy”</w:t>
+        <w:t xml:space="preserve"> especially when considering their use in warfare as according to a paper by (</w:t>
+      </w:r>
+      <w:proofErr w:type="spellStart"/>
+      <w:r>
+        <w:rPr>
+          <w:color w:val="70AD47" w:themeColor="accent6"/>
+          <w:lang w:val="en-GB"/>
+        </w:rPr>
+        <w:t>O’Dwyer</w:t>
+      </w:r>
+      <w:proofErr w:type="spellEnd"/>
+      <w:r>
+        <w:rPr>
+          <w:color w:val="70AD47" w:themeColor="accent6"/>
+          <w:lang w:val="en-GB"/>
+        </w:rPr>
+        <w:t xml:space="preserve"> &amp; </w:t>
+      </w:r>
+      <w:proofErr w:type="spellStart"/>
+      <w:r>
+        <w:rPr>
+          <w:color w:val="70AD47" w:themeColor="accent6"/>
+          <w:lang w:val="en-GB"/>
+        </w:rPr>
+        <w:t>Coymak</w:t>
+      </w:r>
+      <w:proofErr w:type="spellEnd"/>
+      <w:r>
+        <w:rPr>
+          <w:color w:val="70AD47" w:themeColor="accent6"/>
+          <w:lang w:val="en-GB"/>
+        </w:rPr>
+        <w:t xml:space="preserve"> 2019), “Armed drones are now a key component of military strategy”</w:t>
       </w:r>
       <w:r>
         <w:rPr>
@@ -436,14 +477,7 @@
           <w:color w:val="70AD47" w:themeColor="accent6"/>
           <w:lang w:val="en-GB"/>
         </w:rPr>
-        <w:t xml:space="preserve"> “The campaigns mounted by privacy advocates oftentimes make a compelling case about the threat of pervasive surveillance </w:t>
-      </w:r>
-      <w:r>
-        <w:rPr>
-          <w:color w:val="70AD47" w:themeColor="accent6"/>
-          <w:lang w:val="en-GB"/>
-        </w:rPr>
-        <w:t>(S. McNeal 2015)</w:t>
+        <w:t xml:space="preserve"> “The campaigns mounted by privacy advocates oftentimes make a compelling case about the threat of pervasive surveillance (S. McNeal 2015)</w:t>
       </w:r>
       <w:r>
         <w:rPr>
@@ -506,7 +540,23 @@
           <w:color w:val="70AD47" w:themeColor="accent6"/>
           <w:lang w:val="en-GB"/>
         </w:rPr>
-        <w:t xml:space="preserve"> (Muthusenthil B et al 2018).</w:t>
+        <w:t xml:space="preserve"> (</w:t>
+      </w:r>
+      <w:proofErr w:type="spellStart"/>
+      <w:r>
+        <w:rPr>
+          <w:color w:val="70AD47" w:themeColor="accent6"/>
+          <w:lang w:val="en-GB"/>
+        </w:rPr>
+        <w:t>Muthusenthil</w:t>
+      </w:r>
+      <w:proofErr w:type="spellEnd"/>
+      <w:r>
+        <w:rPr>
+          <w:color w:val="70AD47" w:themeColor="accent6"/>
+          <w:lang w:val="en-GB"/>
+        </w:rPr>
+        <w:t xml:space="preserve"> B et al 2018).</w:t>
       </w:r>
       <w:r>
         <w:rPr>
@@ -546,12 +596,21 @@
         </w:rPr>
         <w:t xml:space="preserve"> as a paper by (</w:t>
       </w:r>
-      <w:r>
-        <w:rPr>
-          <w:color w:val="70AD47" w:themeColor="accent6"/>
-          <w:lang w:val="en-GB"/>
-        </w:rPr>
-        <w:t>Dilshad, N.</w:t>
+      <w:proofErr w:type="spellStart"/>
+      <w:r>
+        <w:rPr>
+          <w:color w:val="70AD47" w:themeColor="accent6"/>
+          <w:lang w:val="en-GB"/>
+        </w:rPr>
+        <w:t>Dilshad</w:t>
+      </w:r>
+      <w:proofErr w:type="spellEnd"/>
+      <w:r>
+        <w:rPr>
+          <w:color w:val="70AD47" w:themeColor="accent6"/>
+          <w:lang w:val="en-GB"/>
+        </w:rPr>
+        <w:t>, N.</w:t>
       </w:r>
       <w:r>
         <w:rPr>
@@ -595,6 +654,32 @@
           <w:color w:val="70AD47" w:themeColor="accent6"/>
           <w:lang w:val="en-GB"/>
         </w:rPr>
+        <w:t xml:space="preserve"> (</w:t>
+      </w:r>
+      <w:proofErr w:type="spellStart"/>
+      <w:r>
+        <w:rPr>
+          <w:color w:val="70AD47" w:themeColor="accent6"/>
+          <w:lang w:val="en-GB"/>
+        </w:rPr>
+        <w:t>Dilshad</w:t>
+      </w:r>
+      <w:proofErr w:type="spellEnd"/>
+      <w:r>
+        <w:rPr>
+          <w:color w:val="70AD47" w:themeColor="accent6"/>
+          <w:lang w:val="en-GB"/>
+        </w:rPr>
+        <w:t xml:space="preserve">, N. et al) showed that when comparing the efficiency and accuracy of detecting a </w:t>
+      </w:r>
+      <w:r>
+        <w:rPr>
+          <w:color w:val="70AD47" w:themeColor="accent6"/>
+          <w:lang w:val="en-GB"/>
+        </w:rPr>
+        <w:t>missing or lost person in an image by UAV quad-copter versus manual visual search by a human, the drone excelled in all 3 main characteristics that were focused on, prevision, recall and speed.</w:t>
+      </w:r>
+      <w:r>
         <w:t xml:space="preserve"> </w:t>
       </w:r>
       <w:r>
@@ -602,45 +687,39 @@
           <w:color w:val="70AD47" w:themeColor="accent6"/>
           <w:lang w:val="en-GB"/>
         </w:rPr>
-        <w:t>(Dilshad, N.</w:t>
-      </w:r>
-      <w:r>
-        <w:rPr>
-          <w:color w:val="70AD47" w:themeColor="accent6"/>
-          <w:lang w:val="en-GB"/>
-        </w:rPr>
-        <w:t xml:space="preserve"> et al</w:t>
-      </w:r>
-      <w:r>
-        <w:rPr>
-          <w:color w:val="70AD47" w:themeColor="accent6"/>
-          <w:lang w:val="en-GB"/>
-        </w:rPr>
-        <w:t>)</w:t>
-      </w:r>
-      <w:r>
-        <w:rPr>
-          <w:color w:val="70AD47" w:themeColor="accent6"/>
-          <w:lang w:val="en-GB"/>
-        </w:rPr>
-        <w:t xml:space="preserve"> showed that when comparing the efficiency and accuracy of detecting a </w:t>
-      </w:r>
-      <w:r>
-        <w:rPr>
-          <w:color w:val="70AD47" w:themeColor="accent6"/>
-          <w:lang w:val="en-GB"/>
-        </w:rPr>
-        <w:t>missing or lost person in an image by UAV quad-copter versus manual visual search by a human, the drone excelled in all 3 main characteristics that were focused on, prevision, recall and speed.</w:t>
-      </w:r>
-      <w:r>
-        <w:t xml:space="preserve"> </w:t>
-      </w:r>
-      <w:r>
-        <w:rPr>
-          <w:color w:val="70AD47" w:themeColor="accent6"/>
-          <w:lang w:val="en-GB"/>
-        </w:rPr>
-        <w:t>For evaluation, a total of 49 high-resolution color images from the HERIDAL dataset were used. This dataset was accumulated from multiple locations in regions of Herzegovina (BiH) and Dalmatia (Croatia) by several UAVs (e.g., DJI Mavic Pro 3 or Phantom 3) on relative elevations of 30m to 60m. The image resolution is about 12 Mega Pixels, i.e., 4256 by 2848 pixels, to be exact, describing enough clarity and details. The experimental results show that the respondents failed to spot all 104 targets in the selected pictures. The average recall and average precision’s were 80.43% and 90.98%, respectively.</w:t>
+        <w:t xml:space="preserve">For evaluation, a total of 49 high-resolution </w:t>
+      </w:r>
+      <w:proofErr w:type="spellStart"/>
+      <w:r>
+        <w:rPr>
+          <w:color w:val="70AD47" w:themeColor="accent6"/>
+          <w:lang w:val="en-GB"/>
+        </w:rPr>
+        <w:t>color</w:t>
+      </w:r>
+      <w:proofErr w:type="spellEnd"/>
+      <w:r>
+        <w:rPr>
+          <w:color w:val="70AD47" w:themeColor="accent6"/>
+          <w:lang w:val="en-GB"/>
+        </w:rPr>
+        <w:t xml:space="preserve"> images from the HERIDAL dataset were used. This dataset was accumulated from multiple locations in regions of Herzegovina (</w:t>
+      </w:r>
+      <w:proofErr w:type="spellStart"/>
+      <w:r>
+        <w:rPr>
+          <w:color w:val="70AD47" w:themeColor="accent6"/>
+          <w:lang w:val="en-GB"/>
+        </w:rPr>
+        <w:t>BiH</w:t>
+      </w:r>
+      <w:proofErr w:type="spellEnd"/>
+      <w:r>
+        <w:rPr>
+          <w:color w:val="70AD47" w:themeColor="accent6"/>
+          <w:lang w:val="en-GB"/>
+        </w:rPr>
+        <w:t>) and Dalmatia (Croatia) by several UAVs (e.g., DJI Mavic Pro 3 or Phantom 3) on relative elevations of 30m to 60m. The image resolution is about 12 Mega Pixels, i.e., 4256 by 2848 pixels, to be exact, describing enough clarity and details. The experimental results show that the respondents failed to spot all 104 targets in the selected pictures. The average recall and average precision’s were 80.43% and 90.98%, respectively.</w:t>
       </w:r>
     </w:p>
     <w:p>
@@ -722,6 +801,141 @@
     </w:p>
     <w:p>
       <w:pPr>
+        <w:pStyle w:val="Heading2"/>
+      </w:pPr>
+      <w:r>
+        <w:t>Uses of autonomous drones</w:t>
+      </w:r>
+    </w:p>
+    <w:p>
+      <w:pPr>
+        <w:rPr>
+          <w:color w:val="70AD47" w:themeColor="accent6"/>
+        </w:rPr>
+      </w:pPr>
+      <w:r>
+        <w:rPr>
+          <w:color w:val="70AD47" w:themeColor="accent6"/>
+        </w:rPr>
+        <w:t xml:space="preserve">Plenty of research has been carried out on autonomous drones, highlighting their significance as a topic. According to “The use of drones in maritime sector-areas and benefits” by </w:t>
+      </w:r>
+      <w:proofErr w:type="spellStart"/>
+      <w:r>
+        <w:rPr>
+          <w:rStyle w:val="highlight"/>
+          <w:color w:val="70AD47" w:themeColor="accent6"/>
+        </w:rPr>
+        <w:t>Krysto</w:t>
+      </w:r>
+      <w:r>
+        <w:rPr>
+          <w:rStyle w:val="markedcontent"/>
+          <w:color w:val="70AD47" w:themeColor="accent6"/>
+        </w:rPr>
+        <w:t>sik-Gromadzińska</w:t>
+      </w:r>
+      <w:proofErr w:type="spellEnd"/>
+      <w:r>
+        <w:rPr>
+          <w:color w:val="70AD47" w:themeColor="accent6"/>
+        </w:rPr>
+        <w:t>, DNV GL is currently testing autonomous drones with hyperspectral cameras for use in ship tank inspections</w:t>
+      </w:r>
+      <w:r>
+        <w:rPr>
+          <w:color w:val="70AD47" w:themeColor="accent6"/>
+        </w:rPr>
+        <w:t>.</w:t>
+      </w:r>
+      <w:r>
+        <w:rPr>
+          <w:color w:val="70AD47" w:themeColor="accent6"/>
+        </w:rPr>
+        <w:t xml:space="preserve"> The paper argues that autonomous drones for inspection in maritime conditions, ensure human safety and operational efficiency during transportation from port to ship and they also reduce the carbon footprint when used over the sea.</w:t>
+      </w:r>
+    </w:p>
+    <w:p>
+      <w:pPr>
+        <w:rPr>
+          <w:color w:val="70AD47" w:themeColor="accent6"/>
+        </w:rPr>
+      </w:pPr>
+      <w:r>
+        <w:rPr>
+          <w:color w:val="70AD47" w:themeColor="accent6"/>
+        </w:rPr>
+        <w:t>Other research on autonomous drones include the development of autonomous drones for delivering items that use GNSS with a compass as the main tool; with the aim of delivering medical aid to patients in emergency situations and implementation in agriculture in Indonesia. This research was carried out by (</w:t>
+      </w:r>
+      <w:proofErr w:type="spellStart"/>
+      <w:r>
+        <w:rPr>
+          <w:color w:val="70AD47" w:themeColor="accent6"/>
+        </w:rPr>
+        <w:t>Patrik</w:t>
+      </w:r>
+      <w:proofErr w:type="spellEnd"/>
+      <w:r>
+        <w:rPr>
+          <w:color w:val="70AD47" w:themeColor="accent6"/>
+        </w:rPr>
+        <w:t xml:space="preserve"> </w:t>
+      </w:r>
+      <w:proofErr w:type="spellStart"/>
+      <w:r>
+        <w:rPr>
+          <w:color w:val="70AD47" w:themeColor="accent6"/>
+        </w:rPr>
+        <w:t>Aurello</w:t>
+      </w:r>
+      <w:proofErr w:type="spellEnd"/>
+      <w:r>
+        <w:rPr>
+          <w:color w:val="70AD47" w:themeColor="accent6"/>
+        </w:rPr>
+        <w:t xml:space="preserve"> et al)</w:t>
+      </w:r>
+      <w:r>
+        <w:rPr>
+          <w:color w:val="70AD47" w:themeColor="accent6"/>
+        </w:rPr>
+        <w:t xml:space="preserve">. The </w:t>
+      </w:r>
+      <w:r>
+        <w:rPr>
+          <w:color w:val="70AD47" w:themeColor="accent6"/>
+        </w:rPr>
+        <w:lastRenderedPageBreak/>
+        <w:t xml:space="preserve">results demonstrated that the use cases are realistic and very viable as experiments showed that the average of </w:t>
+      </w:r>
+      <w:r>
+        <w:rPr>
+          <w:color w:val="70AD47" w:themeColor="accent6"/>
+        </w:rPr>
+        <w:t>positional deviation of landing position between the actual landing position and the desired landing position in the flight tests of flying from start to goal is 1.1125 m and for the tests that use the algorithm which uses course-over-ground, the positional deviation has average of 2.39 m.</w:t>
+      </w:r>
+      <w:r>
+        <w:rPr>
+          <w:color w:val="70AD47" w:themeColor="accent6"/>
+        </w:rPr>
+        <w:t xml:space="preserve"> Meaning that the technology is there when developing autonomous drone that operate via GNSS.</w:t>
+      </w:r>
+    </w:p>
+    <w:p>
+      <w:pPr>
+        <w:pStyle w:val="Heading1"/>
+        <w:rPr>
+          <w:color w:val="70AD47" w:themeColor="accent6"/>
+        </w:rPr>
+      </w:pPr>
+      <w:r>
+        <w:rPr>
+          <w:color w:val="70AD47" w:themeColor="accent6"/>
+        </w:rPr>
+        <w:t>compare findings with other research</w:t>
+      </w:r>
+    </w:p>
+    <w:p>
+      <w:pPr>
         <w:pStyle w:val="BodyText"/>
         <w:rPr>
           <w:lang w:val="en-GB"/>
@@ -731,21 +945,7 @@
         <w:rPr>
           <w:lang w:val="en-GB"/>
         </w:rPr>
-        <w:t>Why are autonomous drones good?</w:t>
-      </w:r>
-    </w:p>
-    <w:p>
-      <w:pPr>
-        <w:pStyle w:val="Heading1"/>
-        <w:rPr>
-          <w:color w:val="70AD47" w:themeColor="accent6"/>
-        </w:rPr>
-      </w:pPr>
-      <w:r>
-        <w:rPr>
-          <w:color w:val="70AD47" w:themeColor="accent6"/>
-        </w:rPr>
-        <w:t>compare findings with other research</w:t>
+        <w:t>Talk about facial recognition libraries and what I have found regarding the capabilities, limitations and uses especially environmental and power limitations.</w:t>
       </w:r>
     </w:p>
     <w:p>
@@ -759,53 +959,54 @@
         <w:rPr>
           <w:lang w:val="en-GB"/>
         </w:rPr>
-        <w:t>Talk about facial recognition libraries and what I have found regarding the capabilities, limitations and uses especially environmental and power limitations.</w:t>
+        <w:t>Compare applications of different surveillance drones</w:t>
       </w:r>
     </w:p>
     <w:p>
       <w:pPr>
         <w:pStyle w:val="BodyText"/>
-        <w:rPr>
-          <w:lang w:val="en-GB"/>
-        </w:rPr>
-      </w:pPr>
-      <w:r>
-        <w:rPr>
-          <w:lang w:val="en-GB"/>
-        </w:rPr>
-        <w:t>Compare applications of different surveillance drones</w:t>
+      </w:pPr>
+    </w:p>
+    <w:p>
+      <w:pPr>
+        <w:pStyle w:val="Heading2"/>
+      </w:pPr>
+      <w:r>
+        <w:t>Abbreviations</w:t>
+      </w:r>
+      <w:r>
+        <w:t xml:space="preserve"> and Acronyms</w:t>
       </w:r>
     </w:p>
     <w:p>
       <w:pPr>
         <w:pStyle w:val="BodyText"/>
       </w:pPr>
+      <w:r>
+        <w:t xml:space="preserve">Define abbreviations and acronyms the first time they are used in the text, even after they have been defined in the abstract. Abbreviations such as IEEE, SI, MKS, CGS, </w:t>
+      </w:r>
+      <w:proofErr w:type="spellStart"/>
+      <w:r>
+        <w:t>sc</w:t>
+      </w:r>
+      <w:proofErr w:type="spellEnd"/>
+      <w:r>
+        <w:t xml:space="preserve">, dc, and </w:t>
+      </w:r>
+      <w:proofErr w:type="spellStart"/>
+      <w:r>
+        <w:t>rms</w:t>
+      </w:r>
+      <w:proofErr w:type="spellEnd"/>
+      <w:r>
+        <w:t xml:space="preserve"> do not have to be defined. Do not use abbreviations in the title or heads unless they are unavoidable.</w:t>
+      </w:r>
     </w:p>
     <w:p>
       <w:pPr>
         <w:pStyle w:val="Heading2"/>
       </w:pPr>
       <w:r>
-        <w:t>Abbreviations</w:t>
-      </w:r>
-      <w:r>
-        <w:t xml:space="preserve"> and Acronyms</w:t>
-      </w:r>
-    </w:p>
-    <w:p>
-      <w:pPr>
-        <w:pStyle w:val="BodyText"/>
-      </w:pPr>
-      <w:r>
-        <w:t>Define abbreviations and acronyms the first time they are used in the text, even after they have been defined in the abstract. Abbreviations such as IEEE, SI, MKS, CGS, sc, dc, and rms do not have to be defined. Do not use abbreviations in the title or heads unless they are unavoidable.</w:t>
-      </w:r>
-    </w:p>
-    <w:p>
-      <w:pPr>
-        <w:pStyle w:val="Heading2"/>
-      </w:pPr>
-      <w:r>
-        <w:lastRenderedPageBreak/>
         <w:t>Units</w:t>
       </w:r>
     </w:p>
@@ -828,7 +1029,15 @@
         <w:pStyle w:val="bulletlist"/>
       </w:pPr>
       <w:r>
-        <w:t>Avoid combining SI and CGS units, such as current in amperes and magnetic field in oersteds. This often leads to confusion because equations do not balance dimensionally. If you must use mixed units, clearly state the units for each quantity that you use in an equation.</w:t>
+        <w:t xml:space="preserve">Avoid combining SI and CGS units, such as current in amperes and magnetic field in </w:t>
+      </w:r>
+      <w:proofErr w:type="spellStart"/>
+      <w:r>
+        <w:t>oersteds</w:t>
+      </w:r>
+      <w:proofErr w:type="spellEnd"/>
+      <w:r>
+        <w:t>. This often leads to confusion because equations do not balance dimensionally. If you must use mixed units, clearly state the units for each quantity that you use in an equation.</w:t>
       </w:r>
     </w:p>
     <w:p>
@@ -836,7 +1045,39 @@
         <w:pStyle w:val="bulletlist"/>
       </w:pPr>
       <w:r>
-        <w:t>Do not mix complete spellings and abbreviations of units: “Wb/m2” or “webers per square meter”, not “webers/m2”.  Spell out units when they appear in text: “. . . a few henries”, not “. . . a few H”.</w:t>
+        <w:t>Do not mix complete spellings and abbreviations of units: “</w:t>
+      </w:r>
+      <w:proofErr w:type="spellStart"/>
+      <w:r>
+        <w:t>Wb</w:t>
+      </w:r>
+      <w:proofErr w:type="spellEnd"/>
+      <w:r>
+        <w:t>/m2” or “</w:t>
+      </w:r>
+      <w:proofErr w:type="spellStart"/>
+      <w:r>
+        <w:t>webers</w:t>
+      </w:r>
+      <w:proofErr w:type="spellEnd"/>
+      <w:r>
+        <w:t xml:space="preserve"> per square meter”, not “</w:t>
+      </w:r>
+      <w:proofErr w:type="spellStart"/>
+      <w:r>
+        <w:t>webers</w:t>
+      </w:r>
+      <w:proofErr w:type="spellEnd"/>
+      <w:r>
+        <w:t xml:space="preserve">/m2”.  Spell out units when they appear in text: “. . . a few </w:t>
+      </w:r>
+      <w:proofErr w:type="spellStart"/>
+      <w:r>
+        <w:t>henries</w:t>
+      </w:r>
+      <w:proofErr w:type="spellEnd"/>
+      <w:r>
+        <w:t>”, not “. . . a few H”.</w:t>
       </w:r>
     </w:p>
     <w:p>
@@ -915,7 +1156,15 @@
         </w:rPr>
       </w:pPr>
       <w:r>
-        <w:t>Number equations consecutively. Equation numbers, within parentheses, are to position flush right, as in (1), using a right tab stop. To make your equations more compact, you may use the solidus ( / ), the exp function, or appropriate exponents. Italicize Roman symbols for quantities and variables, but not Greek symbols. Use a long dash rather than a hyphen for a minus sign. Punctuate equations with commas or periods when they are part of a sentence, as in</w:t>
+        <w:t xml:space="preserve">Number equations consecutively. Equation numbers, within parentheses, are to position flush right, as in (1), using a right tab stop. To make your equations more compact, you may use the solidus ( / ), the </w:t>
+      </w:r>
+      <w:proofErr w:type="spellStart"/>
+      <w:r>
+        <w:t>exp</w:t>
+      </w:r>
+      <w:proofErr w:type="spellEnd"/>
+      <w:r>
+        <w:t xml:space="preserve"> function, or appropriate exponents. Italicize Roman symbols for quantities and variables, but not Greek symbols. Use a long dash rather than a hyphen for a minus sign. Punctuate equations with commas or periods when they are part of a sentence, as in</w:t>
       </w:r>
       <w:r>
         <w:rPr>
@@ -987,7 +1236,23 @@
         <w:pStyle w:val="BodyText"/>
       </w:pPr>
       <w:r>
-        <w:t>Note that the equation is centered using a center tab stop. Be sure that the symbols in your equation have been defined before or immediately following the equation. Use “(1)”, not “Eq. (1)” or “equation (1)”, except at the beginning of a sentence: “Equation (1) is . . .”</w:t>
+        <w:t xml:space="preserve">Note that the equation is </w:t>
+      </w:r>
+      <w:proofErr w:type="spellStart"/>
+      <w:r>
+        <w:t>centered</w:t>
+      </w:r>
+      <w:proofErr w:type="spellEnd"/>
+      <w:r>
+        <w:t xml:space="preserve"> using a </w:t>
+      </w:r>
+      <w:proofErr w:type="spellStart"/>
+      <w:r>
+        <w:t>center</w:t>
+      </w:r>
+      <w:proofErr w:type="spellEnd"/>
+      <w:r>
+        <w:t xml:space="preserve"> tab stop. Be sure that the symbols in your equation have been defined before or immediately following the equation. Use “(1)”, not “Eq. (1)” or “equation (1)”, except at the beginning of a sentence: “Equation (1) is . . .”</w:t>
       </w:r>
     </w:p>
     <w:p>
@@ -1139,6 +1404,7 @@
         <w:pStyle w:val="Heading2"/>
       </w:pPr>
       <w:r>
+        <w:lastRenderedPageBreak/>
         <w:t>Authors</w:t>
       </w:r>
       <w:r>
@@ -1357,7 +1623,6 @@
         <w:pStyle w:val="Heading2"/>
       </w:pPr>
       <w:r>
-        <w:lastRenderedPageBreak/>
         <w:t>Identify</w:t>
       </w:r>
       <w:r>
@@ -1757,11 +2022,9 @@
         <w:t>The preferred spelling of the word “acknowledgment” in America is without an “e” after the “g</w:t>
       </w:r>
       <w:r>
-        <w:t xml:space="preserve">”. Avoid the stilted </w:t>
-      </w:r>
-      <w:r>
-        <w:t>expression “</w:t>
-      </w:r>
+        <w:t>”. Avoid the stilted expression “</w:t>
+      </w:r>
+      <w:proofErr w:type="spellStart"/>
       <w:r>
         <w:rPr>
           <w:lang w:val="en-US"/>
@@ -1769,7 +2032,11 @@
         <w:t>o</w:t>
       </w:r>
       <w:r>
-        <w:t xml:space="preserve">ne of us (R. B. G.) thanks </w:t>
+        <w:t>ne</w:t>
+      </w:r>
+      <w:proofErr w:type="spellEnd"/>
+      <w:r>
+        <w:t xml:space="preserve"> of us (R. B. G.) thanks </w:t>
       </w:r>
       <w:r>
         <w:t>...</w:t>
@@ -2158,17 +2425,92 @@
     <w:p>
       <w:pPr>
         <w:pStyle w:val="references"/>
-        <w:ind w:start="17.70pt" w:hanging="17.70pt"/>
-      </w:pPr>
-      <w:r>
-        <w:t>M. Young, The Technical Writer</w:t>
-      </w:r>
-      <w:r>
-        <w:t>’</w:t>
-      </w:r>
-      <w:r>
-        <w:t>s Handbook. Mill Valley, CA: University Science, 1989.</w:t>
-      </w:r>
+        <w:rPr>
+          <w:color w:val="70AD47" w:themeColor="accent6"/>
+          <w:lang w:val="en-GB" w:eastAsia="en-GB"/>
+        </w:rPr>
+      </w:pPr>
+      <w:r>
+        <w:rPr>
+          <w:color w:val="70AD47" w:themeColor="accent6"/>
+          <w:lang w:val="en-GB" w:eastAsia="en-GB"/>
+        </w:rPr>
+        <w:lastRenderedPageBreak/>
+        <w:t xml:space="preserve">Krystosik-Gromadzińska, A., 2021. The use of drones in the maritime sector–areas and benefits. </w:t>
+      </w:r>
+      <w:r>
+        <w:rPr>
+          <w:i/>
+          <w:iCs/>
+          <w:color w:val="70AD47" w:themeColor="accent6"/>
+          <w:lang w:val="en-GB" w:eastAsia="en-GB"/>
+        </w:rPr>
+        <w:t>Zeszyty Naukowe Akademii Morskiej w Szczecinie</w:t>
+      </w:r>
+      <w:r>
+        <w:rPr>
+          <w:color w:val="70AD47" w:themeColor="accent6"/>
+          <w:lang w:val="en-GB" w:eastAsia="en-GB"/>
+        </w:rPr>
+        <w:t>, p.16.</w:t>
+      </w:r>
+    </w:p>
+    <w:p>
+      <w:pPr>
+        <w:pStyle w:val="references"/>
+        <w:rPr>
+          <w:color w:val="70AD47" w:themeColor="accent6"/>
+          <w:lang w:val="en-GB" w:eastAsia="en-GB"/>
+        </w:rPr>
+      </w:pPr>
+      <w:r>
+        <w:rPr>
+          <w:color w:val="70AD47" w:themeColor="accent6"/>
+          <w:lang w:val="en-GB" w:eastAsia="en-GB"/>
+        </w:rPr>
+        <w:t xml:space="preserve">Patrik, A., Utama, G., Gunawan, A.A.S., Chowanda, A., Suroso, J.S., Shofiyanti, R. and Budiharto, W., 2019. GNSS-based navigation systems of autonomous drone for delivering items. </w:t>
+      </w:r>
+      <w:r>
+        <w:rPr>
+          <w:i/>
+          <w:iCs/>
+          <w:color w:val="70AD47" w:themeColor="accent6"/>
+          <w:lang w:val="en-GB" w:eastAsia="en-GB"/>
+        </w:rPr>
+        <w:t>Journal of Big Data</w:t>
+      </w:r>
+      <w:r>
+        <w:rPr>
+          <w:color w:val="70AD47" w:themeColor="accent6"/>
+          <w:lang w:val="en-GB" w:eastAsia="en-GB"/>
+        </w:rPr>
+        <w:t xml:space="preserve">, </w:t>
+      </w:r>
+      <w:r>
+        <w:rPr>
+          <w:i/>
+          <w:iCs/>
+          <w:color w:val="70AD47" w:themeColor="accent6"/>
+          <w:lang w:val="en-GB" w:eastAsia="en-GB"/>
+        </w:rPr>
+        <w:t>6</w:t>
+      </w:r>
+      <w:r>
+        <w:rPr>
+          <w:color w:val="70AD47" w:themeColor="accent6"/>
+          <w:lang w:val="en-GB" w:eastAsia="en-GB"/>
+        </w:rPr>
+        <w:t>(1), pp.1-14.</w:t>
+      </w:r>
+    </w:p>
+    <w:p>
+      <w:pPr>
+        <w:pStyle w:val="references"/>
+        <w:rPr>
+          <w:color w:val="70AD47" w:themeColor="accent6"/>
+          <w:lang w:val="en-GB" w:eastAsia="en-GB"/>
+        </w:rPr>
+      </w:pPr>
     </w:p>
     <w:p>
       <w:pPr>
@@ -2254,7 +2596,6 @@
           <w:noProof/>
           <w:lang w:val="en-GB" w:eastAsia="en-GB"/>
         </w:rPr>
-        <w:lastRenderedPageBreak/>
         <w:drawing>
           <wp:anchor distT="45720" distB="45720" distL="114300" distR="114300" simplePos="0" relativeHeight="251659776" behindDoc="0" locked="0" layoutInCell="1" allowOverlap="1" wp14:anchorId="783CBC65" wp14:editId="707A586D">
             <wp:simplePos x="0" y="0"/>
@@ -2429,7 +2770,15 @@
                           <w:pStyle w:val="BodyText"/>
                         </w:pPr>
                         <w:r>
-                          <w:t>To have non-visible rules on your frame, use the MSWord “Format” pull-down menu, select Text Box &gt; Colors and Lines to choose No Fill and No Line.</w:t>
+                          <w:t xml:space="preserve">To have non-visible rules on your frame, use the MSWord “Format” pull-down menu, select Text Box &gt; </w:t>
+                        </w:r>
+                        <w:proofErr w:type="spellStart"/>
+                        <w:r>
+                          <w:t>Colors</w:t>
+                        </w:r>
+                        <w:proofErr w:type="spellEnd"/>
+                        <w:r>
+                          <w:t xml:space="preserve"> and Lines to choose No Fill and No Line.</w:t>
                         </w:r>
                       </w:p>
                     </wne:txbxContent>
@@ -4742,6 +5091,16 @@
       <w:lang w:val="en-GB" w:eastAsia="en-GB"/>
     </w:rPr>
   </w:style>
+  <w:style w:type="character" w:customStyle="1" w:styleId="markedcontent">
+    <w:name w:val="markedcontent"/>
+    <w:basedOn w:val="DefaultParagraphFont"/>
+    <w:rsid w:val="000D50D8"/>
+  </w:style>
+  <w:style w:type="character" w:customStyle="1" w:styleId="highlight">
+    <w:name w:val="highlight"/>
+    <w:basedOn w:val="DefaultParagraphFont"/>
+    <w:rsid w:val="000D50D8"/>
+  </w:style>
 </w:styles>
 </file>
 
@@ -5011,7 +5370,7 @@
 </file>
 
 <file path=customXml/itemProps1.xml><?xml version="1.0" encoding="utf-8"?>
-<ds:datastoreItem xmlns:ds="http://purl.oclc.org/ooxml/officeDocument/customXml" ds:itemID="{F4643D13-7081-43F2-97DA-B04EF88086E5}">
+<ds:datastoreItem xmlns:ds="http://purl.oclc.org/ooxml/officeDocument/customXml" ds:itemID="{A6286744-D8F6-4C82-82AC-677B936B9A14}">
   <ds:schemaRefs>
     <ds:schemaRef ds:uri="http://schemas.openxmlformats.org/officeDocument/2006/bibliography"/>
   </ds:schemaRefs>

</xml_diff>

<commit_message>
Added some more to my Literature review for the frontiers of robotics research project
</commit_message>
<xml_diff>
--- a/Frontiers of Robotics Research/Project/ieee-conference-template-a4 - Frontiers report.docx
+++ b/Frontiers of Robotics Research/Project/ieee-conference-template-a4 - Frontiers report.docx
@@ -282,21 +282,12 @@
       <w:r>
         <w:t xml:space="preserve"> </w:t>
       </w:r>
-      <w:proofErr w:type="gramStart"/>
-      <w:r>
-        <w:rPr>
-          <w:color w:val="70AD47" w:themeColor="accent6"/>
-          <w:lang w:val="en-GB"/>
-        </w:rPr>
-        <w:t>The</w:t>
-      </w:r>
-      <w:proofErr w:type="gramEnd"/>
-      <w:r>
-        <w:rPr>
-          <w:color w:val="70AD47" w:themeColor="accent6"/>
-          <w:lang w:val="en-GB"/>
-        </w:rPr>
-        <w:t xml:space="preserve"> use of drones in the modern world has been increasing. From the little drones children play with in their backyard and parks to their distant cousins in warfare, movie making, nature observing, and the list continues to increase. As the uses of drones becomes more normalized in everyday life there has been a demand for harsher laws to prevent unlawful uses of our beloved toys</w:t>
+      <w:r>
+        <w:rPr>
+          <w:color w:val="70AD47" w:themeColor="accent6"/>
+          <w:lang w:val="en-GB"/>
+        </w:rPr>
+        <w:t>The use of drones in the modern world has been increasing. From the little drones children play with in their backyard and parks to their distant cousins in warfare, movie making, nature observing, and the list continues to increase. As the uses of drones becomes more normalized in everyday life there has been a demand for harsher laws to prevent unlawful uses of our beloved toys</w:t>
       </w:r>
       <w:r>
         <w:rPr>
@@ -324,7 +315,21 @@
           <w:color w:val="70AD47" w:themeColor="accent6"/>
           <w:lang w:val="en-GB"/>
         </w:rPr>
-        <w:t>. These laws mean there are restrictions on who can fly certain drones and where drones can be operated. One aim of this research paper is to challenge the question: if we can’t fly the drones, can we make the drones fly themselves and achieve meaningful results? One such application of this question is to design infrastructure that would allow law enforcement agencies and search and rescue agencies to employ the help of autonomous drones with facial recognition for law keeping and searching for people of interest in urban areas.</w:t>
+        <w:t xml:space="preserve">. These laws mean there are restrictions on who can fly certain drones and where drones can be operated. One aim of this research paper is to challenge the question: if we can’t fly the drones, can we make the drones fly themselves and achieve meaningful results? One such application of this question is to design infrastructure that would allow law enforcement agencies </w:t>
+      </w:r>
+      <w:r>
+        <w:rPr>
+          <w:color w:val="70AD47" w:themeColor="accent6"/>
+          <w:lang w:val="en-GB"/>
+        </w:rPr>
+        <w:t>and search &amp;</w:t>
+      </w:r>
+      <w:r>
+        <w:rPr>
+          <w:color w:val="70AD47" w:themeColor="accent6"/>
+          <w:lang w:val="en-GB"/>
+        </w:rPr>
+        <w:t xml:space="preserve"> rescue agencies to employ the help of autonomous drones with facial recognition for law keeping and searching for people of interest in urban areas.</w:t>
       </w:r>
     </w:p>
     <w:p>
@@ -336,40 +341,43 @@
         <w:t>Keywords—</w:t>
       </w:r>
       <w:r>
-        <w:t>component</w:t>
+        <w:t>law enforcement</w:t>
       </w:r>
       <w:r>
         <w:t>,</w:t>
       </w:r>
       <w:r>
-        <w:t xml:space="preserve"> formatting</w:t>
+        <w:t xml:space="preserve"> </w:t>
+      </w:r>
+      <w:r>
+        <w:t>facial recognition</w:t>
       </w:r>
       <w:r>
         <w:t>,</w:t>
       </w:r>
       <w:r>
-        <w:t xml:space="preserve"> style</w:t>
+        <w:t xml:space="preserve"> </w:t>
+      </w:r>
+      <w:r>
+        <w:t>autonomous drones</w:t>
       </w:r>
       <w:r>
         <w:t>,</w:t>
       </w:r>
       <w:r>
-        <w:t xml:space="preserve"> styling</w:t>
+        <w:t xml:space="preserve"> </w:t>
+      </w:r>
+      <w:r>
+        <w:t>restrictions</w:t>
       </w:r>
       <w:r>
         <w:t>,</w:t>
       </w:r>
       <w:r>
-        <w:t xml:space="preserve"> insert (</w:t>
-      </w:r>
-      <w:r>
-        <w:rPr>
-          <w:b w:val="0"/>
-        </w:rPr>
-        <w:t>key words</w:t>
-      </w:r>
-      <w:r>
-        <w:t>)</w:t>
+        <w:t xml:space="preserve"> </w:t>
+      </w:r>
+      <w:r>
+        <w:t>results, infrastructure.</w:t>
       </w:r>
     </w:p>
     <w:p>
@@ -393,6 +401,7 @@
     <w:p>
       <w:pPr>
         <w:pStyle w:val="BodyText"/>
+        <w:ind w:firstLine="0pt"/>
         <w:rPr>
           <w:color w:val="70AD47" w:themeColor="accent6"/>
           <w:lang w:val="en-GB"/>
@@ -410,39 +419,7 @@
           <w:color w:val="70AD47" w:themeColor="accent6"/>
           <w:lang w:val="en-GB"/>
         </w:rPr>
-        <w:t xml:space="preserve"> especially when considering their use in warfare as according to a paper by (</w:t>
-      </w:r>
-      <w:proofErr w:type="spellStart"/>
-      <w:r>
-        <w:rPr>
-          <w:color w:val="70AD47" w:themeColor="accent6"/>
-          <w:lang w:val="en-GB"/>
-        </w:rPr>
-        <w:t>O’Dwyer</w:t>
-      </w:r>
-      <w:proofErr w:type="spellEnd"/>
-      <w:r>
-        <w:rPr>
-          <w:color w:val="70AD47" w:themeColor="accent6"/>
-          <w:lang w:val="en-GB"/>
-        </w:rPr>
-        <w:t xml:space="preserve"> &amp; </w:t>
-      </w:r>
-      <w:proofErr w:type="spellStart"/>
-      <w:r>
-        <w:rPr>
-          <w:color w:val="70AD47" w:themeColor="accent6"/>
-          <w:lang w:val="en-GB"/>
-        </w:rPr>
-        <w:t>Coymak</w:t>
-      </w:r>
-      <w:proofErr w:type="spellEnd"/>
-      <w:r>
-        <w:rPr>
-          <w:color w:val="70AD47" w:themeColor="accent6"/>
-          <w:lang w:val="en-GB"/>
-        </w:rPr>
-        <w:t xml:space="preserve"> 2019), “Armed drones are now a key component of military strategy”</w:t>
+        <w:t xml:space="preserve"> especially when considering their use in warfare as according to a paper by (O’Dwyer &amp; Coymak 2019), “Armed drones are now a key component of military strategy”</w:t>
       </w:r>
       <w:r>
         <w:rPr>
@@ -519,7 +496,28 @@
           <w:color w:val="70AD47" w:themeColor="accent6"/>
           <w:lang w:val="en-GB"/>
         </w:rPr>
-        <w:t xml:space="preserve"> surveillance systems. My argument to this is that the cameras </w:t>
+        <w:t xml:space="preserve"> surveillance systems. My argument to this is</w:t>
+      </w:r>
+      <w:r>
+        <w:rPr>
+          <w:color w:val="70AD47" w:themeColor="accent6"/>
+          <w:lang w:val="en-GB"/>
+        </w:rPr>
+        <w:t xml:space="preserve"> justified by the proved fact</w:t>
+      </w:r>
+      <w:r>
+        <w:rPr>
+          <w:color w:val="70AD47" w:themeColor="accent6"/>
+          <w:lang w:val="en-GB"/>
+        </w:rPr>
+        <w:t xml:space="preserve"> that </w:t>
+      </w:r>
+      <w:r>
+        <w:rPr>
+          <w:color w:val="70AD47" w:themeColor="accent6"/>
+          <w:lang w:val="en-GB"/>
+        </w:rPr>
+        <w:t xml:space="preserve">cameras </w:t>
       </w:r>
       <w:r>
         <w:rPr>
@@ -540,23 +538,21 @@
           <w:color w:val="70AD47" w:themeColor="accent6"/>
           <w:lang w:val="en-GB"/>
         </w:rPr>
-        <w:t xml:space="preserve"> (</w:t>
-      </w:r>
-      <w:proofErr w:type="spellStart"/>
-      <w:r>
-        <w:rPr>
-          <w:color w:val="70AD47" w:themeColor="accent6"/>
-          <w:lang w:val="en-GB"/>
-        </w:rPr>
-        <w:t>Muthusenthil</w:t>
-      </w:r>
-      <w:proofErr w:type="spellEnd"/>
-      <w:r>
-        <w:rPr>
-          <w:color w:val="70AD47" w:themeColor="accent6"/>
-          <w:lang w:val="en-GB"/>
-        </w:rPr>
-        <w:t xml:space="preserve"> B et al 2018).</w:t>
+        <w:t xml:space="preserve"> (Muthusenthil B et al 2018)</w:t>
+      </w:r>
+      <w:r>
+        <w:rPr>
+          <w:color w:val="70AD47" w:themeColor="accent6"/>
+          <w:lang w:val="en-GB"/>
+        </w:rPr>
+        <w:t xml:space="preserve"> and I believe drone surveillance would further support this statement</w:t>
+      </w:r>
+      <w:r>
+        <w:rPr>
+          <w:color w:val="70AD47" w:themeColor="accent6"/>
+          <w:lang w:val="en-GB"/>
+        </w:rPr>
+        <w:t>.</w:t>
       </w:r>
       <w:r>
         <w:rPr>
@@ -587,7 +583,21 @@
           <w:color w:val="70AD47" w:themeColor="accent6"/>
           <w:lang w:val="en-GB"/>
         </w:rPr>
-        <w:t>Furthermore surveillance systems have been proven to significantly reduce crime rates (Brandon C et al), an example case study being Lewisham, UK, at a station car park, in 4 months vehicle crime had reduced by 75% from 24 to 6. Hence the inclusion of surveillance drones is deemed necessary and justifiable</w:t>
+        <w:t>Furthermore</w:t>
+      </w:r>
+      <w:r>
+        <w:rPr>
+          <w:color w:val="70AD47" w:themeColor="accent6"/>
+          <w:lang w:val="en-GB"/>
+        </w:rPr>
+        <w:t>,</w:t>
+      </w:r>
+      <w:r>
+        <w:rPr>
+          <w:color w:val="70AD47" w:themeColor="accent6"/>
+          <w:lang w:val="en-GB"/>
+        </w:rPr>
+        <w:t xml:space="preserve"> surveillance systems have been proven to significantly reduce crime rates (Brandon C et al), an example case study being Lewisham, UK, at a station car park, in 4 months vehicle crime had reduced by 75% from 24 to 6. Hence the inclusion of surveillance drones is deemed necessary and justifiable</w:t>
       </w:r>
       <w:r>
         <w:rPr>
@@ -596,21 +606,12 @@
         </w:rPr>
         <w:t xml:space="preserve"> as a paper by (</w:t>
       </w:r>
-      <w:proofErr w:type="spellStart"/>
-      <w:r>
-        <w:rPr>
-          <w:color w:val="70AD47" w:themeColor="accent6"/>
-          <w:lang w:val="en-GB"/>
-        </w:rPr>
-        <w:t>Dilshad</w:t>
-      </w:r>
-      <w:proofErr w:type="spellEnd"/>
-      <w:r>
-        <w:rPr>
-          <w:color w:val="70AD47" w:themeColor="accent6"/>
-          <w:lang w:val="en-GB"/>
-        </w:rPr>
-        <w:t>, N.</w:t>
+      <w:r>
+        <w:rPr>
+          <w:color w:val="70AD47" w:themeColor="accent6"/>
+          <w:lang w:val="en-GB"/>
+        </w:rPr>
+        <w:t>Dilshad, N.</w:t>
       </w:r>
       <w:r>
         <w:rPr>
@@ -654,23 +655,7 @@
           <w:color w:val="70AD47" w:themeColor="accent6"/>
           <w:lang w:val="en-GB"/>
         </w:rPr>
-        <w:t xml:space="preserve"> (</w:t>
-      </w:r>
-      <w:proofErr w:type="spellStart"/>
-      <w:r>
-        <w:rPr>
-          <w:color w:val="70AD47" w:themeColor="accent6"/>
-          <w:lang w:val="en-GB"/>
-        </w:rPr>
-        <w:t>Dilshad</w:t>
-      </w:r>
-      <w:proofErr w:type="spellEnd"/>
-      <w:r>
-        <w:rPr>
-          <w:color w:val="70AD47" w:themeColor="accent6"/>
-          <w:lang w:val="en-GB"/>
-        </w:rPr>
-        <w:t xml:space="preserve">, N. et al) showed that when comparing the efficiency and accuracy of detecting a </w:t>
+        <w:t xml:space="preserve"> (Dilshad, N. et al) showed that when comparing the efficiency and accuracy of detecting a </w:t>
       </w:r>
       <w:r>
         <w:rPr>
@@ -687,39 +672,7 @@
           <w:color w:val="70AD47" w:themeColor="accent6"/>
           <w:lang w:val="en-GB"/>
         </w:rPr>
-        <w:t xml:space="preserve">For evaluation, a total of 49 high-resolution </w:t>
-      </w:r>
-      <w:proofErr w:type="spellStart"/>
-      <w:r>
-        <w:rPr>
-          <w:color w:val="70AD47" w:themeColor="accent6"/>
-          <w:lang w:val="en-GB"/>
-        </w:rPr>
-        <w:t>color</w:t>
-      </w:r>
-      <w:proofErr w:type="spellEnd"/>
-      <w:r>
-        <w:rPr>
-          <w:color w:val="70AD47" w:themeColor="accent6"/>
-          <w:lang w:val="en-GB"/>
-        </w:rPr>
-        <w:t xml:space="preserve"> images from the HERIDAL dataset were used. This dataset was accumulated from multiple locations in regions of Herzegovina (</w:t>
-      </w:r>
-      <w:proofErr w:type="spellStart"/>
-      <w:r>
-        <w:rPr>
-          <w:color w:val="70AD47" w:themeColor="accent6"/>
-          <w:lang w:val="en-GB"/>
-        </w:rPr>
-        <w:t>BiH</w:t>
-      </w:r>
-      <w:proofErr w:type="spellEnd"/>
-      <w:r>
-        <w:rPr>
-          <w:color w:val="70AD47" w:themeColor="accent6"/>
-          <w:lang w:val="en-GB"/>
-        </w:rPr>
-        <w:t>) and Dalmatia (Croatia) by several UAVs (e.g., DJI Mavic Pro 3 or Phantom 3) on relative elevations of 30m to 60m. The image resolution is about 12 Mega Pixels, i.e., 4256 by 2848 pixels, to be exact, describing enough clarity and details. The experimental results show that the respondents failed to spot all 104 targets in the selected pictures. The average recall and average precision’s were 80.43% and 90.98%, respectively.</w:t>
+        <w:t>For evaluation, a total of 49 high-resolution color images from the HERIDAL dataset were used. This dataset was accumulated from multiple locations in regions of Herzegovina (BiH) and Dalmatia (Croatia) by several UAVs (e.g., DJI Mavic Pro 3 or Phantom 3) on relative elevations of 30m to 60m. The image resolution is about 12 Mega Pixels, i.e., 4256 by 2848 pixels, to be exact, describing enough clarity and details. The experimental results show that the respondents failed to spot all 104 targets in the selected pictures. The average recall and average precision’s were 80.43% and 90.98%, respectively.</w:t>
       </w:r>
     </w:p>
     <w:p>
@@ -752,7 +705,21 @@
           <w:color w:val="70AD47" w:themeColor="accent6"/>
           <w:lang w:val="en-GB"/>
         </w:rPr>
-        <w:t xml:space="preserve"> [6]</w:t>
+        <w:t xml:space="preserve"> </w:t>
+      </w:r>
+      <w:r>
+        <w:rPr>
+          <w:color w:val="70AD47" w:themeColor="accent6"/>
+          <w:lang w:val="en-GB"/>
+        </w:rPr>
+        <w:t>[6]</w:t>
+      </w:r>
+      <w:r>
+        <w:rPr>
+          <w:color w:val="70AD47" w:themeColor="accent6"/>
+          <w:lang w:val="en-GB"/>
+        </w:rPr>
+        <w:t>. This research proves that the technology is there and drones are more than capable of being used for surveillance.</w:t>
       </w:r>
     </w:p>
     <w:p>
@@ -780,23 +747,211 @@
     <w:p>
       <w:pPr>
         <w:pStyle w:val="BodyText"/>
-      </w:pPr>
-      <w:r>
-        <w:rPr>
-          <w:lang w:val="en-GB"/>
-        </w:rPr>
-        <w:t>Talk about drones for surveillance and why they are good</w:t>
-      </w:r>
-      <w:r>
+        <w:rPr>
+          <w:color w:val="70AD47" w:themeColor="accent6"/>
+        </w:rPr>
+      </w:pPr>
+      <w:r>
+        <w:rPr>
+          <w:color w:val="70AD47" w:themeColor="accent6"/>
+          <w:lang w:val="en-GB"/>
+        </w:rPr>
+        <w:t>A research paper titled “Design and development of an aircraft type portable drone for surveillance and disaster management” talks about how an autonomous drone was created with a variety of use cases in mind, including but not limited to “surveillance, traffic jam monitoring and disaster management” (Hasan, K.M. et al). The results showed that the proposed drone was capable of cruising at a speed of 45 – 62km/h</w:t>
+      </w:r>
+      <w:r>
+        <w:rPr>
+          <w:color w:val="70AD47" w:themeColor="accent6"/>
+          <w:lang w:val="en-GB"/>
+        </w:rPr>
+        <w:t xml:space="preserve"> meaning it would easily following a mobile target in an urban area and i</w:t>
+      </w:r>
+      <w:r>
+        <w:rPr>
+          <w:color w:val="70AD47" w:themeColor="accent6"/>
+          <w:lang w:val="en-GB"/>
+        </w:rPr>
+        <w:t>t could transmit</w:t>
+      </w:r>
+      <w:r>
+        <w:rPr>
+          <w:color w:val="70AD47" w:themeColor="accent6"/>
+          <w:lang w:val="en-GB"/>
+        </w:rPr>
+        <w:t xml:space="preserve"> real-time video to the ground control station, making it ideal for surveillance. Of course the drone itself was not inconspicuous meaning a potential target of surveillance would know they were being followed. The audio system of the drone could be used for announcement of emergency messages making it idea in disaster situations such as warning people at beaches during a tsunami or looking for and alerting trapped people during an earthquake or other natural disaster. Furthermore, the drone could carry a payload of 1.8kg meaning it could be used to deliver emergency supplies to people in hard to reach locations during disasters or potentially put out fires with a mobile fire extinguisher. Lastly the drone itself was also </w:t>
+      </w:r>
+      <w:r>
+        <w:rPr>
+          <w:color w:val="70AD47" w:themeColor="accent6"/>
+          <w:lang w:val="en-GB"/>
+        </w:rPr>
+        <w:lastRenderedPageBreak/>
+        <w:t>portable as it fit in a small carrying box making it easy for emergency services to take it with them as standard issue.</w:t>
+      </w:r>
+      <w:r>
+        <w:rPr>
+          <w:color w:val="70AD47" w:themeColor="accent6"/>
+          <w:lang w:val="en-GB"/>
+        </w:rPr>
+        <w:t xml:space="preserve"> This could either create a new job role of drone operator in each of the emergency sectors or lead to the development of a company of drone operator contractors that can be hired by the emergency services or the public sector in accordance with law and privacy </w:t>
+      </w:r>
+      <w:r>
+        <w:rPr>
+          <w:color w:val="70AD47" w:themeColor="accent6"/>
+          <w:lang w:val="en-GB"/>
+        </w:rPr>
+        <w:t>requirements. The cost of this particular drone was within $700 meaning the average cost of state of the art drones capable of achieving similar results would be ~ the same.</w:t>
+      </w:r>
+    </w:p>
+    <w:p>
+      <w:pPr>
+        <w:pStyle w:val="Heading2"/>
+      </w:pPr>
+      <w:r>
+        <w:t>Benefits of autonomous drones</w:t>
+      </w:r>
+    </w:p>
+    <w:p>
+      <w:pPr>
+        <w:pStyle w:val="Heading2"/>
+      </w:pPr>
+      <w:r>
+        <w:t>Uses of autonomous drones</w:t>
+      </w:r>
+    </w:p>
+    <w:p>
+      <w:pPr>
+        <w:rPr>
+          <w:color w:val="70AD47" w:themeColor="accent6"/>
+        </w:rPr>
+      </w:pPr>
+      <w:r>
+        <w:rPr>
+          <w:color w:val="70AD47" w:themeColor="accent6"/>
+        </w:rPr>
+        <w:t xml:space="preserve">Plenty of research has been carried out on autonomous drones, highlighting their significance as a topic. According to “The use of drones in maritime sector-areas and benefits” by </w:t>
+      </w:r>
+      <w:r>
+        <w:rPr>
+          <w:rStyle w:val="highlight"/>
+          <w:color w:val="70AD47" w:themeColor="accent6"/>
+        </w:rPr>
+        <w:t>Krysto</w:t>
+      </w:r>
+      <w:r>
+        <w:rPr>
+          <w:rStyle w:val="markedcontent"/>
+          <w:color w:val="70AD47" w:themeColor="accent6"/>
+        </w:rPr>
+        <w:t>sik-Gromadzińska</w:t>
+      </w:r>
+      <w:r>
+        <w:rPr>
+          <w:color w:val="70AD47" w:themeColor="accent6"/>
+        </w:rPr>
+        <w:t>, DNV GL is currently testing autonomous drones with hyperspectral cameras for use in ship tank inspections</w:t>
+      </w:r>
+      <w:r>
+        <w:rPr>
+          <w:color w:val="70AD47" w:themeColor="accent6"/>
+        </w:rPr>
         <w:t>.</w:t>
       </w:r>
+      <w:r>
+        <w:rPr>
+          <w:color w:val="70AD47" w:themeColor="accent6"/>
+        </w:rPr>
+        <w:t xml:space="preserve"> The paper argues that autonomous drones for inspection in maritime conditions, ensure human safety and operational efficiency during transportation from port to ship and they also reduce the carbon footprint when used over the sea.</w:t>
+      </w:r>
+    </w:p>
+    <w:p>
+      <w:pPr>
+        <w:rPr>
+          <w:color w:val="70AD47" w:themeColor="accent6"/>
+        </w:rPr>
+      </w:pPr>
+      <w:r>
+        <w:rPr>
+          <w:color w:val="70AD47" w:themeColor="accent6"/>
+        </w:rPr>
+        <w:t>Other research on autonomous drones include the development of autonomous drones for delivering items that use GNSS with a compass as the main tool; with the aim of delivering medical aid to patients in emergency situations and implementation in agriculture in Indonesia. This research was carried out by (Patrik Aurello et al)</w:t>
+      </w:r>
+      <w:r>
+        <w:rPr>
+          <w:color w:val="70AD47" w:themeColor="accent6"/>
+        </w:rPr>
+        <w:t xml:space="preserve">. The results demonstrated that the use cases are realistic and very viable as experiments showed that the average of </w:t>
+      </w:r>
+      <w:r>
+        <w:rPr>
+          <w:color w:val="70AD47" w:themeColor="accent6"/>
+        </w:rPr>
+        <w:t>positional deviation of landing position between the actual landing position and the desired landing position in the flight tests of flying from start to goal is 1.1125 m and for the tests that use the algorithm which uses course-over-ground, the positional deviation has average of 2.39 m. Meaning that the technology is there when developing autonomous drone that operate via GNSS.</w:t>
+      </w:r>
+    </w:p>
+    <w:p>
+      <w:pPr>
+        <w:pStyle w:val="Heading1"/>
+        <w:rPr>
+          <w:color w:val="70AD47" w:themeColor="accent6"/>
+        </w:rPr>
+      </w:pPr>
+      <w:r>
+        <w:rPr>
+          <w:color w:val="70AD47" w:themeColor="accent6"/>
+        </w:rPr>
+        <w:t>compare findings with other research</w:t>
+      </w:r>
+    </w:p>
+    <w:p>
+      <w:pPr>
+        <w:pStyle w:val="BodyText"/>
+        <w:rPr>
+          <w:lang w:val="en-GB"/>
+        </w:rPr>
+      </w:pPr>
+      <w:r>
+        <w:rPr>
+          <w:lang w:val="en-GB"/>
+        </w:rPr>
+        <w:t>Talk about facial recognition libraries and what I have found regarding the capabilities, limitations and uses especially environmental and power limitations.</w:t>
+      </w:r>
+    </w:p>
+    <w:p>
+      <w:pPr>
+        <w:pStyle w:val="BodyText"/>
+        <w:rPr>
+          <w:lang w:val="en-GB"/>
+        </w:rPr>
+      </w:pPr>
+      <w:r>
+        <w:rPr>
+          <w:lang w:val="en-GB"/>
+        </w:rPr>
+        <w:t>Compare applications of different surveillance drones</w:t>
+      </w:r>
+    </w:p>
+    <w:p>
+      <w:pPr>
+        <w:pStyle w:val="BodyText"/>
+      </w:pPr>
     </w:p>
     <w:p>
       <w:pPr>
         <w:pStyle w:val="Heading2"/>
       </w:pPr>
       <w:r>
-        <w:t>Benefits of autonomous drones</w:t>
+        <w:t>Abbreviations</w:t>
+      </w:r>
+      <w:r>
+        <w:t xml:space="preserve"> and Acronyms</w:t>
+      </w:r>
+    </w:p>
+    <w:p>
+      <w:pPr>
+        <w:pStyle w:val="BodyText"/>
+      </w:pPr>
+      <w:r>
+        <w:t>Define abbreviations and acronyms the first time they are used in the text, even after they have been defined in the abstract. Abbreviations such as IEEE, SI, MKS, CGS, sc, dc, and rms do not have to be defined. Do not use abbreviations in the title or heads unless they are unavoidable.</w:t>
       </w:r>
     </w:p>
     <w:p>
@@ -804,209 +959,6 @@
         <w:pStyle w:val="Heading2"/>
       </w:pPr>
       <w:r>
-        <w:t>Uses of autonomous drones</w:t>
-      </w:r>
-    </w:p>
-    <w:p>
-      <w:pPr>
-        <w:rPr>
-          <w:color w:val="70AD47" w:themeColor="accent6"/>
-        </w:rPr>
-      </w:pPr>
-      <w:r>
-        <w:rPr>
-          <w:color w:val="70AD47" w:themeColor="accent6"/>
-        </w:rPr>
-        <w:t xml:space="preserve">Plenty of research has been carried out on autonomous drones, highlighting their significance as a topic. According to “The use of drones in maritime sector-areas and benefits” by </w:t>
-      </w:r>
-      <w:proofErr w:type="spellStart"/>
-      <w:r>
-        <w:rPr>
-          <w:rStyle w:val="highlight"/>
-          <w:color w:val="70AD47" w:themeColor="accent6"/>
-        </w:rPr>
-        <w:t>Krysto</w:t>
-      </w:r>
-      <w:r>
-        <w:rPr>
-          <w:rStyle w:val="markedcontent"/>
-          <w:color w:val="70AD47" w:themeColor="accent6"/>
-        </w:rPr>
-        <w:t>sik-Gromadzińska</w:t>
-      </w:r>
-      <w:proofErr w:type="spellEnd"/>
-      <w:r>
-        <w:rPr>
-          <w:color w:val="70AD47" w:themeColor="accent6"/>
-        </w:rPr>
-        <w:t>, DNV GL is currently testing autonomous drones with hyperspectral cameras for use in ship tank inspections</w:t>
-      </w:r>
-      <w:r>
-        <w:rPr>
-          <w:color w:val="70AD47" w:themeColor="accent6"/>
-        </w:rPr>
-        <w:t>.</w:t>
-      </w:r>
-      <w:r>
-        <w:rPr>
-          <w:color w:val="70AD47" w:themeColor="accent6"/>
-        </w:rPr>
-        <w:t xml:space="preserve"> The paper argues that autonomous drones for inspection in maritime conditions, ensure human safety and operational efficiency during transportation from port to ship and they also reduce the carbon footprint when used over the sea.</w:t>
-      </w:r>
-    </w:p>
-    <w:p>
-      <w:pPr>
-        <w:rPr>
-          <w:color w:val="70AD47" w:themeColor="accent6"/>
-        </w:rPr>
-      </w:pPr>
-      <w:r>
-        <w:rPr>
-          <w:color w:val="70AD47" w:themeColor="accent6"/>
-        </w:rPr>
-        <w:t>Other research on autonomous drones include the development of autonomous drones for delivering items that use GNSS with a compass as the main tool; with the aim of delivering medical aid to patients in emergency situations and implementation in agriculture in Indonesia. This research was carried out by (</w:t>
-      </w:r>
-      <w:proofErr w:type="spellStart"/>
-      <w:r>
-        <w:rPr>
-          <w:color w:val="70AD47" w:themeColor="accent6"/>
-        </w:rPr>
-        <w:t>Patrik</w:t>
-      </w:r>
-      <w:proofErr w:type="spellEnd"/>
-      <w:r>
-        <w:rPr>
-          <w:color w:val="70AD47" w:themeColor="accent6"/>
-        </w:rPr>
-        <w:t xml:space="preserve"> </w:t>
-      </w:r>
-      <w:proofErr w:type="spellStart"/>
-      <w:r>
-        <w:rPr>
-          <w:color w:val="70AD47" w:themeColor="accent6"/>
-        </w:rPr>
-        <w:t>Aurello</w:t>
-      </w:r>
-      <w:proofErr w:type="spellEnd"/>
-      <w:r>
-        <w:rPr>
-          <w:color w:val="70AD47" w:themeColor="accent6"/>
-        </w:rPr>
-        <w:t xml:space="preserve"> et al)</w:t>
-      </w:r>
-      <w:r>
-        <w:rPr>
-          <w:color w:val="70AD47" w:themeColor="accent6"/>
-        </w:rPr>
-        <w:t xml:space="preserve">. The </w:t>
-      </w:r>
-      <w:r>
-        <w:rPr>
-          <w:color w:val="70AD47" w:themeColor="accent6"/>
-        </w:rPr>
-        <w:lastRenderedPageBreak/>
-        <w:t xml:space="preserve">results demonstrated that the use cases are realistic and very viable as experiments showed that the average of </w:t>
-      </w:r>
-      <w:r>
-        <w:rPr>
-          <w:color w:val="70AD47" w:themeColor="accent6"/>
-        </w:rPr>
-        <w:t>positional deviation of landing position between the actual landing position and the desired landing position in the flight tests of flying from start to goal is 1.1125 m and for the tests that use the algorithm which uses course-over-ground, the positional deviation has average of 2.39 m.</w:t>
-      </w:r>
-      <w:r>
-        <w:rPr>
-          <w:color w:val="70AD47" w:themeColor="accent6"/>
-        </w:rPr>
-        <w:t xml:space="preserve"> Meaning that the technology is there when developing autonomous drone that operate via GNSS.</w:t>
-      </w:r>
-    </w:p>
-    <w:p>
-      <w:pPr>
-        <w:pStyle w:val="Heading1"/>
-        <w:rPr>
-          <w:color w:val="70AD47" w:themeColor="accent6"/>
-        </w:rPr>
-      </w:pPr>
-      <w:r>
-        <w:rPr>
-          <w:color w:val="70AD47" w:themeColor="accent6"/>
-        </w:rPr>
-        <w:t>compare findings with other research</w:t>
-      </w:r>
-    </w:p>
-    <w:p>
-      <w:pPr>
-        <w:pStyle w:val="BodyText"/>
-        <w:rPr>
-          <w:lang w:val="en-GB"/>
-        </w:rPr>
-      </w:pPr>
-      <w:r>
-        <w:rPr>
-          <w:lang w:val="en-GB"/>
-        </w:rPr>
-        <w:t>Talk about facial recognition libraries and what I have found regarding the capabilities, limitations and uses especially environmental and power limitations.</w:t>
-      </w:r>
-    </w:p>
-    <w:p>
-      <w:pPr>
-        <w:pStyle w:val="BodyText"/>
-        <w:rPr>
-          <w:lang w:val="en-GB"/>
-        </w:rPr>
-      </w:pPr>
-      <w:r>
-        <w:rPr>
-          <w:lang w:val="en-GB"/>
-        </w:rPr>
-        <w:t>Compare applications of different surveillance drones</w:t>
-      </w:r>
-    </w:p>
-    <w:p>
-      <w:pPr>
-        <w:pStyle w:val="BodyText"/>
-      </w:pPr>
-    </w:p>
-    <w:p>
-      <w:pPr>
-        <w:pStyle w:val="Heading2"/>
-      </w:pPr>
-      <w:r>
-        <w:t>Abbreviations</w:t>
-      </w:r>
-      <w:r>
-        <w:t xml:space="preserve"> and Acronyms</w:t>
-      </w:r>
-    </w:p>
-    <w:p>
-      <w:pPr>
-        <w:pStyle w:val="BodyText"/>
-      </w:pPr>
-      <w:r>
-        <w:t xml:space="preserve">Define abbreviations and acronyms the first time they are used in the text, even after they have been defined in the abstract. Abbreviations such as IEEE, SI, MKS, CGS, </w:t>
-      </w:r>
-      <w:proofErr w:type="spellStart"/>
-      <w:r>
-        <w:t>sc</w:t>
-      </w:r>
-      <w:proofErr w:type="spellEnd"/>
-      <w:r>
-        <w:t xml:space="preserve">, dc, and </w:t>
-      </w:r>
-      <w:proofErr w:type="spellStart"/>
-      <w:r>
-        <w:t>rms</w:t>
-      </w:r>
-      <w:proofErr w:type="spellEnd"/>
-      <w:r>
-        <w:t xml:space="preserve"> do not have to be defined. Do not use abbreviations in the title or heads unless they are unavoidable.</w:t>
-      </w:r>
-    </w:p>
-    <w:p>
-      <w:pPr>
-        <w:pStyle w:val="Heading2"/>
-      </w:pPr>
-      <w:r>
         <w:t>Units</w:t>
       </w:r>
     </w:p>
@@ -1029,15 +981,7 @@
         <w:pStyle w:val="bulletlist"/>
       </w:pPr>
       <w:r>
-        <w:t xml:space="preserve">Avoid combining SI and CGS units, such as current in amperes and magnetic field in </w:t>
-      </w:r>
-      <w:proofErr w:type="spellStart"/>
-      <w:r>
-        <w:t>oersteds</w:t>
-      </w:r>
-      <w:proofErr w:type="spellEnd"/>
-      <w:r>
-        <w:t>. This often leads to confusion because equations do not balance dimensionally. If you must use mixed units, clearly state the units for each quantity that you use in an equation.</w:t>
+        <w:t>Avoid combining SI and CGS units, such as current in amperes and magnetic field in oersteds. This often leads to confusion because equations do not balance dimensionally. If you must use mixed units, clearly state the units for each quantity that you use in an equation.</w:t>
       </w:r>
     </w:p>
     <w:p>
@@ -1045,39 +989,7 @@
         <w:pStyle w:val="bulletlist"/>
       </w:pPr>
       <w:r>
-        <w:t>Do not mix complete spellings and abbreviations of units: “</w:t>
-      </w:r>
-      <w:proofErr w:type="spellStart"/>
-      <w:r>
-        <w:t>Wb</w:t>
-      </w:r>
-      <w:proofErr w:type="spellEnd"/>
-      <w:r>
-        <w:t>/m2” or “</w:t>
-      </w:r>
-      <w:proofErr w:type="spellStart"/>
-      <w:r>
-        <w:t>webers</w:t>
-      </w:r>
-      <w:proofErr w:type="spellEnd"/>
-      <w:r>
-        <w:t xml:space="preserve"> per square meter”, not “</w:t>
-      </w:r>
-      <w:proofErr w:type="spellStart"/>
-      <w:r>
-        <w:t>webers</w:t>
-      </w:r>
-      <w:proofErr w:type="spellEnd"/>
-      <w:r>
-        <w:t xml:space="preserve">/m2”.  Spell out units when they appear in text: “. . . a few </w:t>
-      </w:r>
-      <w:proofErr w:type="spellStart"/>
-      <w:r>
-        <w:t>henries</w:t>
-      </w:r>
-      <w:proofErr w:type="spellEnd"/>
-      <w:r>
-        <w:t>”, not “. . . a few H”.</w:t>
+        <w:t>Do not mix complete spellings and abbreviations of units: “Wb/m2” or “webers per square meter”, not “webers/m2”.  Spell out units when they appear in text: “. . . a few henries”, not “. . . a few H”.</w:t>
       </w:r>
     </w:p>
     <w:p>
@@ -1156,15 +1068,7 @@
         </w:rPr>
       </w:pPr>
       <w:r>
-        <w:t xml:space="preserve">Number equations consecutively. Equation numbers, within parentheses, are to position flush right, as in (1), using a right tab stop. To make your equations more compact, you may use the solidus ( / ), the </w:t>
-      </w:r>
-      <w:proofErr w:type="spellStart"/>
-      <w:r>
-        <w:t>exp</w:t>
-      </w:r>
-      <w:proofErr w:type="spellEnd"/>
-      <w:r>
-        <w:t xml:space="preserve"> function, or appropriate exponents. Italicize Roman symbols for quantities and variables, but not Greek symbols. Use a long dash rather than a hyphen for a minus sign. Punctuate equations with commas or periods when they are part of a sentence, as in</w:t>
+        <w:t>Number equations consecutively. Equation numbers, within parentheses, are to position flush right, as in (1), using a right tab stop. To make your equations more compact, you may use the solidus ( / ), the exp function, or appropriate exponents. Italicize Roman symbols for quantities and variables, but not Greek symbols. Use a long dash rather than a hyphen for a minus sign. Punctuate equations with commas or periods when they are part of a sentence, as in</w:t>
       </w:r>
       <w:r>
         <w:rPr>
@@ -1236,23 +1140,7 @@
         <w:pStyle w:val="BodyText"/>
       </w:pPr>
       <w:r>
-        <w:t xml:space="preserve">Note that the equation is </w:t>
-      </w:r>
-      <w:proofErr w:type="spellStart"/>
-      <w:r>
-        <w:t>centered</w:t>
-      </w:r>
-      <w:proofErr w:type="spellEnd"/>
-      <w:r>
-        <w:t xml:space="preserve"> using a </w:t>
-      </w:r>
-      <w:proofErr w:type="spellStart"/>
-      <w:r>
-        <w:t>center</w:t>
-      </w:r>
-      <w:proofErr w:type="spellEnd"/>
-      <w:r>
-        <w:t xml:space="preserve"> tab stop. Be sure that the symbols in your equation have been defined before or immediately following the equation. Use “(1)”, not “Eq. (1)” or “equation (1)”, except at the beginning of a sentence: “Equation (1) is . . .”</w:t>
+        <w:t>Note that the equation is centered using a center tab stop. Be sure that the symbols in your equation have been defined before or immediately following the equation. Use “(1)”, not “Eq. (1)” or “equation (1)”, except at the beginning of a sentence: “Equation (1) is . . .”</w:t>
       </w:r>
     </w:p>
     <w:p>
@@ -1332,6 +1220,7 @@
         <w:pStyle w:val="bulletlist"/>
       </w:pPr>
       <w:r>
+        <w:lastRenderedPageBreak/>
         <w:t>In your paper title, if the words “that uses” can accurately replace the word “using”, capitalize the “u”; if not, keep using lower-cased.</w:t>
       </w:r>
     </w:p>
@@ -1404,7 +1293,6 @@
         <w:pStyle w:val="Heading2"/>
       </w:pPr>
       <w:r>
-        <w:lastRenderedPageBreak/>
         <w:t>Authors</w:t>
       </w:r>
       <w:r>
@@ -1642,7 +1530,10 @@
         <w:pStyle w:val="BodyText"/>
       </w:pPr>
       <w:r>
-        <w:t>Component heads identify the different components of your paper and are not topically subordinate to each other. Examples include Acknowledgments and References and, for these, the correct style to use is “Heading 5”. Use “figure caption” for your Figure captions, and “table head” for your table title. Run-in heads, such as “Abstract”, will require you to apply a style (in this case, italic) in addition to the style provided by the drop down menu to differentiate the head from the text.</w:t>
+        <w:t xml:space="preserve">Component heads identify the different components of your paper and are not topically subordinate to each other. Examples include Acknowledgments and References and, for these, the correct style to use is “Heading 5”. Use “figure caption” for your Figure captions, and “table head” for your table title. Run-in heads, such as “Abstract”, will require you </w:t>
+      </w:r>
+      <w:r>
+        <w:t>to apply a style (in this case, italic) in addition to the style provided by the drop down menu to differentiate the head from the text.</w:t>
       </w:r>
     </w:p>
     <w:p>
@@ -2024,7 +1915,6 @@
       <w:r>
         <w:t>”. Avoid the stilted expression “</w:t>
       </w:r>
-      <w:proofErr w:type="spellStart"/>
       <w:r>
         <w:rPr>
           <w:lang w:val="en-US"/>
@@ -2032,11 +1922,7 @@
         <w:t>o</w:t>
       </w:r>
       <w:r>
-        <w:t>ne</w:t>
-      </w:r>
-      <w:proofErr w:type="spellEnd"/>
-      <w:r>
-        <w:t xml:space="preserve"> of us (R. B. G.) thanks </w:t>
+        <w:t xml:space="preserve">ne of us (R. B. G.) thanks </w:t>
       </w:r>
       <w:r>
         <w:t>...</w:t>
@@ -2134,7 +2020,11 @@
         <w:t xml:space="preserve">’ </w:t>
       </w:r>
       <w:r>
-        <w:t>names; do not use “et al.”. Papers that have not been published, even if they have been submitted for publication, should be cited as “unpublished” [4]. Papers that have been accepted for publication should be cited as “in press” [5]. Capitalize only the first word in a paper title, except for proper nouns and element symbols.</w:t>
+        <w:t xml:space="preserve">names; do not use “et al.”. Papers that have not been published, even if they have been submitted for publication, </w:t>
+      </w:r>
+      <w:r>
+        <w:lastRenderedPageBreak/>
+        <w:t>should be cited as “unpublished” [4]. Papers that have been accepted for publication should be cited as “in press” [5]. Capitalize only the first word in a paper title, except for proper nouns and element symbols.</w:t>
       </w:r>
     </w:p>
     <w:p>
@@ -2375,29 +2265,7 @@
           <w:color w:val="70AD47" w:themeColor="accent6"/>
           <w:lang w:val="en-GB" w:eastAsia="en-GB"/>
         </w:rPr>
-        <w:t>2020 International Conference on Information and Communication Technology Convergence (ICTC)</w:t>
-      </w:r>
-      <w:r>
-        <w:rPr>
-          <w:color w:val="70AD47" w:themeColor="accent6"/>
-          <w:lang w:val="en-GB" w:eastAsia="en-GB"/>
-        </w:rPr>
-        <w:t xml:space="preserve"> (pp. 728-732). IEEE.</w:t>
-      </w:r>
-    </w:p>
-    <w:p>
-      <w:pPr>
-        <w:pStyle w:val="references"/>
-        <w:rPr>
-          <w:lang w:val="en-GB" w:eastAsia="en-GB"/>
-        </w:rPr>
-      </w:pPr>
-      <w:r>
-        <w:rPr>
-          <w:color w:val="70AD47" w:themeColor="accent6"/>
-          <w:lang w:val="en-GB" w:eastAsia="en-GB"/>
-        </w:rPr>
-        <w:t xml:space="preserve">Marušić, Ž., Zelenika, D., Marušić, T. and Gotovac, S., 2019, June. Visual search on aerial imagery as support for finding lost persons. In </w:t>
+        <w:t xml:space="preserve">2020 International Conference on Information and </w:t>
       </w:r>
       <w:r>
         <w:rPr>
@@ -2406,37 +2274,29 @@
           <w:color w:val="70AD47" w:themeColor="accent6"/>
           <w:lang w:val="en-GB" w:eastAsia="en-GB"/>
         </w:rPr>
-        <w:t>2019 8th Mediterranean Conference on Embedded Computing (MECO)</w:t>
+        <w:t>Communication Technology Convergence (ICTC)</w:t>
       </w:r>
       <w:r>
         <w:rPr>
           <w:color w:val="70AD47" w:themeColor="accent6"/>
           <w:lang w:val="en-GB" w:eastAsia="en-GB"/>
         </w:rPr>
-        <w:t xml:space="preserve"> (pp. 1-4). IEEE</w:t>
-      </w:r>
-      <w:r>
+        <w:t xml:space="preserve"> (pp. 728-732). IEEE.</w:t>
+      </w:r>
+    </w:p>
+    <w:p>
+      <w:pPr>
+        <w:pStyle w:val="references"/>
         <w:rPr>
           <w:lang w:val="en-GB" w:eastAsia="en-GB"/>
         </w:rPr>
-        <w:t>.</w:t>
-      </w:r>
-    </w:p>
-    <w:p>
-      <w:pPr>
-        <w:pStyle w:val="references"/>
+      </w:pPr>
+      <w:r>
         <w:rPr>
           <w:color w:val="70AD47" w:themeColor="accent6"/>
           <w:lang w:val="en-GB" w:eastAsia="en-GB"/>
         </w:rPr>
-      </w:pPr>
-      <w:r>
-        <w:rPr>
-          <w:color w:val="70AD47" w:themeColor="accent6"/>
-          <w:lang w:val="en-GB" w:eastAsia="en-GB"/>
-        </w:rPr>
-        <w:lastRenderedPageBreak/>
-        <w:t xml:space="preserve">Krystosik-Gromadzińska, A., 2021. The use of drones in the maritime sector–areas and benefits. </w:t>
+        <w:t xml:space="preserve">Marušić, Ž., Zelenika, D., Marušić, T. and Gotovac, S., 2019, June. Visual search on aerial imagery as support for finding lost persons. In </w:t>
       </w:r>
       <w:r>
         <w:rPr>
@@ -2445,14 +2305,20 @@
           <w:color w:val="70AD47" w:themeColor="accent6"/>
           <w:lang w:val="en-GB" w:eastAsia="en-GB"/>
         </w:rPr>
-        <w:t>Zeszyty Naukowe Akademii Morskiej w Szczecinie</w:t>
+        <w:t>2019 8th Mediterranean Conference on Embedded Computing (MECO)</w:t>
       </w:r>
       <w:r>
         <w:rPr>
           <w:color w:val="70AD47" w:themeColor="accent6"/>
           <w:lang w:val="en-GB" w:eastAsia="en-GB"/>
         </w:rPr>
-        <w:t>, p.16.</w:t>
+        <w:t xml:space="preserve"> (pp. 1-4). IEEE</w:t>
+      </w:r>
+      <w:r>
+        <w:rPr>
+          <w:lang w:val="en-GB" w:eastAsia="en-GB"/>
+        </w:rPr>
+        <w:t>.</w:t>
       </w:r>
     </w:p>
     <w:p>
@@ -2468,7 +2334,7 @@
           <w:color w:val="70AD47" w:themeColor="accent6"/>
           <w:lang w:val="en-GB" w:eastAsia="en-GB"/>
         </w:rPr>
-        <w:t xml:space="preserve">Patrik, A., Utama, G., Gunawan, A.A.S., Chowanda, A., Suroso, J.S., Shofiyanti, R. and Budiharto, W., 2019. GNSS-based navigation systems of autonomous drone for delivering items. </w:t>
+        <w:t xml:space="preserve">Krystosik-Gromadzińska, A., 2021. The use of drones in the maritime sector–areas and benefits. </w:t>
       </w:r>
       <w:r>
         <w:rPr>
@@ -2477,14 +2343,30 @@
           <w:color w:val="70AD47" w:themeColor="accent6"/>
           <w:lang w:val="en-GB" w:eastAsia="en-GB"/>
         </w:rPr>
-        <w:t>Journal of Big Data</w:t>
+        <w:t>Zeszyty Naukowe Akademii Morskiej w Szczecinie</w:t>
       </w:r>
       <w:r>
         <w:rPr>
           <w:color w:val="70AD47" w:themeColor="accent6"/>
           <w:lang w:val="en-GB" w:eastAsia="en-GB"/>
         </w:rPr>
-        <w:t xml:space="preserve">, </w:t>
+        <w:t>, p.16.</w:t>
+      </w:r>
+    </w:p>
+    <w:p>
+      <w:pPr>
+        <w:pStyle w:val="references"/>
+        <w:rPr>
+          <w:color w:val="70AD47" w:themeColor="accent6"/>
+          <w:lang w:val="en-GB" w:eastAsia="en-GB"/>
+        </w:rPr>
+      </w:pPr>
+      <w:r>
+        <w:rPr>
+          <w:color w:val="70AD47" w:themeColor="accent6"/>
+          <w:lang w:val="en-GB" w:eastAsia="en-GB"/>
+        </w:rPr>
+        <w:t xml:space="preserve">Patrik, A., Utama, G., Gunawan, A.A.S., Chowanda, A., Suroso, J.S., Shofiyanti, R. and Budiharto, W., 2019. GNSS-based navigation systems of autonomous drone for delivering items. </w:t>
       </w:r>
       <w:r>
         <w:rPr>
@@ -2493,6 +2375,22 @@
           <w:color w:val="70AD47" w:themeColor="accent6"/>
           <w:lang w:val="en-GB" w:eastAsia="en-GB"/>
         </w:rPr>
+        <w:t>Journal of Big Data</w:t>
+      </w:r>
+      <w:r>
+        <w:rPr>
+          <w:color w:val="70AD47" w:themeColor="accent6"/>
+          <w:lang w:val="en-GB" w:eastAsia="en-GB"/>
+        </w:rPr>
+        <w:t xml:space="preserve">, </w:t>
+      </w:r>
+      <w:r>
+        <w:rPr>
+          <w:i/>
+          <w:iCs/>
+          <w:color w:val="70AD47" w:themeColor="accent6"/>
+          <w:lang w:val="en-GB" w:eastAsia="en-GB"/>
+        </w:rPr>
         <w:t>6</w:t>
       </w:r>
       <w:r>
@@ -2501,6 +2399,29 @@
           <w:lang w:val="en-GB" w:eastAsia="en-GB"/>
         </w:rPr>
         <w:t>(1), pp.1-14.</w:t>
+      </w:r>
+    </w:p>
+    <w:p>
+      <w:pPr>
+        <w:pStyle w:val="references"/>
+        <w:rPr>
+          <w:color w:val="70AD47" w:themeColor="accent6"/>
+          <w:lang w:val="en-GB" w:eastAsia="en-GB"/>
+        </w:rPr>
+      </w:pPr>
+      <w:r>
+        <w:rPr>
+          <w:color w:val="70AD47" w:themeColor="accent6"/>
+        </w:rPr>
+        <w:t xml:space="preserve">Hasan, K.M., Newaz, S.S. and Ahsan, M.S., 2018. Design and development of an aircraft type portable drone for surveillance and disaster management. </w:t>
+      </w:r>
+      <w:r>
+        <w:rPr>
+          <w:i/>
+          <w:iCs/>
+          <w:color w:val="70AD47" w:themeColor="accent6"/>
+        </w:rPr>
+        <w:t>International Journal of Intelligent Unmanned Systems</w:t>
       </w:r>
     </w:p>
     <w:p>
@@ -2770,15 +2691,7 @@
                           <w:pStyle w:val="BodyText"/>
                         </w:pPr>
                         <w:r>
-                          <w:t xml:space="preserve">To have non-visible rules on your frame, use the MSWord “Format” pull-down menu, select Text Box &gt; </w:t>
-                        </w:r>
-                        <w:proofErr w:type="spellStart"/>
-                        <w:r>
-                          <w:t>Colors</w:t>
-                        </w:r>
-                        <w:proofErr w:type="spellEnd"/>
-                        <w:r>
-                          <w:t xml:space="preserve"> and Lines to choose No Fill and No Line.</w:t>
+                          <w:t>To have non-visible rules on your frame, use the MSWord “Format” pull-down menu, select Text Box &gt; Colors and Lines to choose No Fill and No Line.</w:t>
                         </w:r>
                       </w:p>
                     </wne:txbxContent>
@@ -5370,7 +5283,7 @@
 </file>
 
 <file path=customXml/itemProps1.xml><?xml version="1.0" encoding="utf-8"?>
-<ds:datastoreItem xmlns:ds="http://purl.oclc.org/ooxml/officeDocument/customXml" ds:itemID="{A6286744-D8F6-4C82-82AC-677B936B9A14}">
+<ds:datastoreItem xmlns:ds="http://purl.oclc.org/ooxml/officeDocument/customXml" ds:itemID="{CA1F5A0F-322E-49F1-9ED4-606EC8606396}">
   <ds:schemaRefs>
     <ds:schemaRef ds:uri="http://schemas.openxmlformats.org/officeDocument/2006/bibliography"/>
   </ds:schemaRefs>

</xml_diff>

<commit_message>
Uploading work on the lierature review to my git
</commit_message>
<xml_diff>
--- a/Frontiers of Robotics Research/Project/ieee-conference-template-a4 - Frontiers report.docx
+++ b/Frontiers of Robotics Research/Project/ieee-conference-template-a4 - Frontiers report.docx
@@ -282,12 +282,21 @@
       <w:r>
         <w:t xml:space="preserve"> </w:t>
       </w:r>
-      <w:r>
-        <w:rPr>
-          <w:color w:val="70AD47" w:themeColor="accent6"/>
-          <w:lang w:val="en-GB"/>
-        </w:rPr>
-        <w:t>The use of drones in the modern world has been increasing. From the little drones children play with in their backyard and parks to their distant cousins in warfare, movie making, nature observing, and the list continues to increase. As the uses of drones becomes more normalized in everyday life there has been a demand for harsher laws to prevent unlawful uses of our beloved toys</w:t>
+      <w:proofErr w:type="gramStart"/>
+      <w:r>
+        <w:rPr>
+          <w:color w:val="70AD47" w:themeColor="accent6"/>
+          <w:lang w:val="en-GB"/>
+        </w:rPr>
+        <w:t>The</w:t>
+      </w:r>
+      <w:proofErr w:type="gramEnd"/>
+      <w:r>
+        <w:rPr>
+          <w:color w:val="70AD47" w:themeColor="accent6"/>
+          <w:lang w:val="en-GB"/>
+        </w:rPr>
+        <w:t xml:space="preserve"> use of drones in the modern world has been increasing. From the little drones children play with in their backyard and parks to their distant cousins in warfare, movie making, nature observing, and the list continues to increase. As the uses of drones becomes more normalized in everyday life there has been a demand for harsher laws to prevent unlawful uses of our beloved toys</w:t>
       </w:r>
       <w:r>
         <w:rPr>
@@ -419,7 +428,39 @@
           <w:color w:val="70AD47" w:themeColor="accent6"/>
           <w:lang w:val="en-GB"/>
         </w:rPr>
-        <w:t xml:space="preserve"> especially when considering their use in warfare as according to a paper by (O’Dwyer &amp; Coymak 2019), “Armed drones are now a key component of military strategy”</w:t>
+        <w:t xml:space="preserve"> especially when considering their use in warfare as according to a paper by (</w:t>
+      </w:r>
+      <w:proofErr w:type="spellStart"/>
+      <w:r>
+        <w:rPr>
+          <w:color w:val="70AD47" w:themeColor="accent6"/>
+          <w:lang w:val="en-GB"/>
+        </w:rPr>
+        <w:t>O’Dwyer</w:t>
+      </w:r>
+      <w:proofErr w:type="spellEnd"/>
+      <w:r>
+        <w:rPr>
+          <w:color w:val="70AD47" w:themeColor="accent6"/>
+          <w:lang w:val="en-GB"/>
+        </w:rPr>
+        <w:t xml:space="preserve"> &amp; </w:t>
+      </w:r>
+      <w:proofErr w:type="spellStart"/>
+      <w:r>
+        <w:rPr>
+          <w:color w:val="70AD47" w:themeColor="accent6"/>
+          <w:lang w:val="en-GB"/>
+        </w:rPr>
+        <w:t>Coymak</w:t>
+      </w:r>
+      <w:proofErr w:type="spellEnd"/>
+      <w:r>
+        <w:rPr>
+          <w:color w:val="70AD47" w:themeColor="accent6"/>
+          <w:lang w:val="en-GB"/>
+        </w:rPr>
+        <w:t xml:space="preserve"> 2019), “Armed drones are now a key component of military strategy”</w:t>
       </w:r>
       <w:r>
         <w:rPr>
@@ -606,12 +647,21 @@
         </w:rPr>
         <w:t xml:space="preserve"> as a paper by (</w:t>
       </w:r>
-      <w:r>
-        <w:rPr>
-          <w:color w:val="70AD47" w:themeColor="accent6"/>
-          <w:lang w:val="en-GB"/>
-        </w:rPr>
-        <w:t>Dilshad, N.</w:t>
+      <w:proofErr w:type="spellStart"/>
+      <w:r>
+        <w:rPr>
+          <w:color w:val="70AD47" w:themeColor="accent6"/>
+          <w:lang w:val="en-GB"/>
+        </w:rPr>
+        <w:t>Dilshad</w:t>
+      </w:r>
+      <w:proofErr w:type="spellEnd"/>
+      <w:r>
+        <w:rPr>
+          <w:color w:val="70AD47" w:themeColor="accent6"/>
+          <w:lang w:val="en-GB"/>
+        </w:rPr>
+        <w:t>, N.</w:t>
       </w:r>
       <w:r>
         <w:rPr>
@@ -655,7 +705,23 @@
           <w:color w:val="70AD47" w:themeColor="accent6"/>
           <w:lang w:val="en-GB"/>
         </w:rPr>
-        <w:t xml:space="preserve"> (Dilshad, N. et al) showed that when comparing the efficiency and accuracy of detecting a </w:t>
+        <w:t xml:space="preserve"> (</w:t>
+      </w:r>
+      <w:proofErr w:type="spellStart"/>
+      <w:r>
+        <w:rPr>
+          <w:color w:val="70AD47" w:themeColor="accent6"/>
+          <w:lang w:val="en-GB"/>
+        </w:rPr>
+        <w:t>Dilshad</w:t>
+      </w:r>
+      <w:proofErr w:type="spellEnd"/>
+      <w:r>
+        <w:rPr>
+          <w:color w:val="70AD47" w:themeColor="accent6"/>
+          <w:lang w:val="en-GB"/>
+        </w:rPr>
+        <w:t xml:space="preserve">, N. et al) showed that when comparing the efficiency and accuracy of detecting a </w:t>
       </w:r>
       <w:r>
         <w:rPr>
@@ -672,7 +738,21 @@
           <w:color w:val="70AD47" w:themeColor="accent6"/>
           <w:lang w:val="en-GB"/>
         </w:rPr>
-        <w:t>For evaluation, a total of 49 high-resolution color images from the HERIDAL dataset were used. This dataset was accumulated from multiple locations in regions of Herzegovina (BiH) and Dalmatia (Croatia) by several UAVs (e.g., DJI Mavic Pro 3 or Phantom 3) on relative elevations of 30m to 60m. The image resolution is about 12 Mega Pixels, i.e., 4256 by 2848 pixels, to be exact, describing enough clarity and details. The experimental results show that the respondents failed to spot all 104 targets in the selected pictures. The average recall and average precision’s were 80.43% and 90.98%, respectively.</w:t>
+        <w:t xml:space="preserve">For evaluation, a total of 49 high-resolution </w:t>
+      </w:r>
+      <w:r>
+        <w:rPr>
+          <w:color w:val="70AD47" w:themeColor="accent6"/>
+          <w:lang w:val="en-GB"/>
+        </w:rPr>
+        <w:t>colour</w:t>
+      </w:r>
+      <w:r>
+        <w:rPr>
+          <w:color w:val="70AD47" w:themeColor="accent6"/>
+          <w:lang w:val="en-GB"/>
+        </w:rPr>
+        <w:t xml:space="preserve"> images from the HERIDAL dataset were used. This dataset was accumulated from multiple locations in regions of Herzegovina (BiH) and Dalmatia (Croatia) by several UAVs (e.g., DJI Mavic Pro 3 or Phantom 3) on relative elevations of 30m to 60m. The image resolution is about 12 Mega Pixels, i.e., 4256 by 2848 pixels, to be exact, describing enough clarity and details. The experimental results show that the respondents failed to spot all 104 targets in the selected pictures. The average recall and average precision’s were 80.43% and 90.98%, respectively.</w:t>
       </w:r>
     </w:p>
     <w:p>
@@ -806,69 +886,248 @@
     <w:p>
       <w:pPr>
         <w:pStyle w:val="BodyText"/>
-        <w:rPr>
-          <w:color w:val="70AD47" w:themeColor="accent6"/>
-          <w:lang w:val="en-GB"/>
-        </w:rPr>
-      </w:pPr>
+        <w:ind w:firstLine="0pt"/>
+        <w:rPr>
+          <w:color w:val="70AD47" w:themeColor="accent6"/>
+        </w:rPr>
+      </w:pPr>
+      <w:r>
+        <w:rPr>
+          <w:color w:val="70AD47" w:themeColor="accent6"/>
+          <w:lang w:val="en-GB"/>
+        </w:rPr>
+        <w:t>Another research project on the use of drones for surveillance was the “Co</w:t>
+      </w:r>
+      <w:r>
+        <w:rPr>
+          <w:color w:val="70AD47" w:themeColor="accent6"/>
+          <w:lang w:val="en-GB"/>
+        </w:rPr>
+        <w:t>l</w:t>
+      </w:r>
+      <w:r>
+        <w:rPr>
+          <w:color w:val="70AD47" w:themeColor="accent6"/>
+          <w:lang w:val="en-GB"/>
+        </w:rPr>
+        <w:t>laborating</w:t>
+      </w:r>
+      <w:r>
+        <w:rPr>
+          <w:color w:val="70AD47" w:themeColor="accent6"/>
+          <w:lang w:val="en-GB"/>
+        </w:rPr>
+        <w:t xml:space="preserve"> miniature drones for surveillance and reconnaissance</w:t>
+      </w:r>
+      <w:r>
+        <w:rPr>
+          <w:color w:val="70AD47" w:themeColor="accent6"/>
+          <w:lang w:val="en-GB"/>
+        </w:rPr>
+        <w:t>”</w:t>
+      </w:r>
+      <w:r>
+        <w:rPr>
+          <w:color w:val="70AD47" w:themeColor="accent6"/>
+          <w:lang w:val="en-GB"/>
+        </w:rPr>
+        <w:t>. The creation of a swarm of Unmanned Aerial Vehicles for the formation of a drone swarm is discussed.</w:t>
+      </w:r>
+    </w:p>
+    <w:p>
+      <w:pPr>
+        <w:pStyle w:val="Heading2"/>
+      </w:pPr>
+      <w:r>
+        <w:t>Benefits of autonomous drones</w:t>
+      </w:r>
+    </w:p>
+    <w:p>
+      <w:pPr>
+        <w:pStyle w:val="Heading2"/>
+      </w:pPr>
+      <w:r>
+        <w:t>Uses of autonomous drones</w:t>
+      </w:r>
+    </w:p>
+    <w:p>
+      <w:pPr>
+        <w:rPr>
+          <w:color w:val="70AD47" w:themeColor="accent6"/>
+        </w:rPr>
+      </w:pPr>
+      <w:r>
+        <w:rPr>
+          <w:color w:val="70AD47" w:themeColor="accent6"/>
+        </w:rPr>
+        <w:t xml:space="preserve">Plenty of research has been carried out on autonomous drones, highlighting their significance as a topic. According to “The use of drones in maritime sector-areas and benefits” by </w:t>
+      </w:r>
+      <w:r>
+        <w:rPr>
+          <w:rStyle w:val="highlight"/>
+          <w:color w:val="70AD47" w:themeColor="accent6"/>
+        </w:rPr>
+        <w:t>Krysto</w:t>
+      </w:r>
+      <w:r>
+        <w:rPr>
+          <w:rStyle w:val="markedcontent"/>
+          <w:color w:val="70AD47" w:themeColor="accent6"/>
+        </w:rPr>
+        <w:t>sik-Gromadzińska</w:t>
+      </w:r>
+      <w:r>
+        <w:rPr>
+          <w:color w:val="70AD47" w:themeColor="accent6"/>
+        </w:rPr>
+        <w:t>, DNV GL is currently testing autonomous drones with hyperspectral cameras for use in ship tank inspections</w:t>
+      </w:r>
+      <w:r>
+        <w:rPr>
+          <w:color w:val="70AD47" w:themeColor="accent6"/>
+        </w:rPr>
+        <w:t>.</w:t>
+      </w:r>
+      <w:r>
+        <w:rPr>
+          <w:color w:val="70AD47" w:themeColor="accent6"/>
+        </w:rPr>
+        <w:t xml:space="preserve"> The paper argues that autonomous drones for inspection in maritime conditions, ensure human safety and operational efficiency during transportation from port to ship and they also reduce the carbon footprint when used over the sea.</w:t>
+      </w:r>
+    </w:p>
+    <w:p>
+      <w:pPr>
+        <w:rPr>
+          <w:color w:val="70AD47" w:themeColor="accent6"/>
+        </w:rPr>
+      </w:pPr>
+      <w:r>
+        <w:rPr>
+          <w:color w:val="70AD47" w:themeColor="accent6"/>
+        </w:rPr>
+        <w:t>Other research on autonomous drones include the development of autonomous drones for delivering items that use GNSS with a compass as the main tool; with the aim of delivering medical aid to patients in emergency situations and implementation in agriculture in Indonesia. This research was carried out by (</w:t>
+      </w:r>
+      <w:proofErr w:type="spellStart"/>
+      <w:r>
+        <w:rPr>
+          <w:color w:val="70AD47" w:themeColor="accent6"/>
+        </w:rPr>
+        <w:t>Patrik</w:t>
+      </w:r>
+      <w:proofErr w:type="spellEnd"/>
+      <w:r>
+        <w:rPr>
+          <w:color w:val="70AD47" w:themeColor="accent6"/>
+        </w:rPr>
+        <w:t xml:space="preserve"> </w:t>
+      </w:r>
+      <w:proofErr w:type="spellStart"/>
+      <w:r>
+        <w:rPr>
+          <w:color w:val="70AD47" w:themeColor="accent6"/>
+        </w:rPr>
+        <w:t>Aurello</w:t>
+      </w:r>
+      <w:proofErr w:type="spellEnd"/>
+      <w:r>
+        <w:rPr>
+          <w:color w:val="70AD47" w:themeColor="accent6"/>
+        </w:rPr>
+        <w:t xml:space="preserve"> et al)</w:t>
+      </w:r>
+      <w:r>
+        <w:rPr>
+          <w:color w:val="70AD47" w:themeColor="accent6"/>
+        </w:rPr>
+        <w:t xml:space="preserve">. The results demonstrated that the use cases are realistic and very viable as experiments showed that the average of </w:t>
+      </w:r>
+      <w:r>
+        <w:rPr>
+          <w:color w:val="70AD47" w:themeColor="accent6"/>
+        </w:rPr>
+        <w:t>positional deviation of landing position between the actual landing position and the desired landing position in the flight tests of flying from start to goal is 1.1125 m and for the tests that use the algorithm which uses course-over-ground, the positional deviation has average of 2.39 m. Meaning that the technology is there when developing autonomous drone that operate via GNSS.</w:t>
+      </w:r>
+    </w:p>
+    <w:p>
+      <w:pPr>
+        <w:pStyle w:val="Heading1"/>
+        <w:rPr>
+          <w:color w:val="70AD47" w:themeColor="accent6"/>
+        </w:rPr>
+      </w:pPr>
+      <w:r>
+        <w:rPr>
+          <w:color w:val="70AD47" w:themeColor="accent6"/>
+        </w:rPr>
+        <w:t>compare findings with other research</w:t>
+      </w:r>
     </w:p>
     <w:p>
       <w:pPr>
         <w:pStyle w:val="BodyText"/>
-        <w:ind w:firstLine="0pt"/>
-        <w:rPr>
-          <w:color w:val="70AD47" w:themeColor="accent6"/>
-        </w:rPr>
-      </w:pPr>
-      <w:r>
-        <w:rPr>
-          <w:color w:val="70AD47" w:themeColor="accent6"/>
-          <w:lang w:val="en-GB"/>
-        </w:rPr>
-        <w:t>Another research project on the use of drones for surveillance was the “Co</w:t>
-      </w:r>
-      <w:r>
-        <w:rPr>
-          <w:color w:val="70AD47" w:themeColor="accent6"/>
-          <w:lang w:val="en-GB"/>
-        </w:rPr>
-        <w:t>l</w:t>
-      </w:r>
-      <w:r>
-        <w:rPr>
-          <w:color w:val="70AD47" w:themeColor="accent6"/>
-          <w:lang w:val="en-GB"/>
-        </w:rPr>
-        <w:t>laborating</w:t>
-      </w:r>
-      <w:r>
-        <w:rPr>
-          <w:color w:val="70AD47" w:themeColor="accent6"/>
-          <w:lang w:val="en-GB"/>
-        </w:rPr>
-        <w:t xml:space="preserve"> miniature drones for surveillance and reconnaissance</w:t>
-      </w:r>
-      <w:r>
-        <w:rPr>
-          <w:color w:val="70AD47" w:themeColor="accent6"/>
-          <w:lang w:val="en-GB"/>
-        </w:rPr>
-        <w:t>”</w:t>
-      </w:r>
-      <w:r>
-        <w:rPr>
-          <w:color w:val="70AD47" w:themeColor="accent6"/>
-          <w:lang w:val="en-GB"/>
-        </w:rPr>
-        <w:t>. The creation of a swarm of Unmanned Aerial Vehicles for the formation of a drone swarm is discussed.</w:t>
-      </w:r>
+        <w:rPr>
+          <w:lang w:val="en-GB"/>
+        </w:rPr>
+      </w:pPr>
+      <w:r>
+        <w:rPr>
+          <w:lang w:val="en-GB"/>
+        </w:rPr>
+        <w:t>Talk about facial recognition libraries and what I have found regarding the capabilities, limitations and uses especially environmental and power limitations.</w:t>
+      </w:r>
+    </w:p>
+    <w:p>
+      <w:pPr>
+        <w:pStyle w:val="BodyText"/>
+        <w:rPr>
+          <w:lang w:val="en-GB"/>
+        </w:rPr>
+      </w:pPr>
+      <w:r>
+        <w:rPr>
+          <w:lang w:val="en-GB"/>
+        </w:rPr>
+        <w:t>Compare applications of different surveillance drones</w:t>
+      </w:r>
+    </w:p>
+    <w:p>
+      <w:pPr>
+        <w:pStyle w:val="BodyText"/>
+      </w:pPr>
     </w:p>
     <w:p>
       <w:pPr>
         <w:pStyle w:val="Heading2"/>
       </w:pPr>
       <w:r>
-        <w:t>Benefits of autonomous drones</w:t>
+        <w:t>Abbreviations</w:t>
+      </w:r>
+      <w:r>
+        <w:t xml:space="preserve"> and Acronyms</w:t>
+      </w:r>
+    </w:p>
+    <w:p>
+      <w:pPr>
+        <w:pStyle w:val="BodyText"/>
+      </w:pPr>
+      <w:r>
+        <w:t xml:space="preserve">Define abbreviations and acronyms the first time they are used in the text, even after they have been defined in the abstract. Abbreviations such as IEEE, SI, MKS, CGS, </w:t>
+      </w:r>
+      <w:proofErr w:type="spellStart"/>
+      <w:r>
+        <w:t>sc</w:t>
+      </w:r>
+      <w:proofErr w:type="spellEnd"/>
+      <w:r>
+        <w:t xml:space="preserve">, dc, and </w:t>
+      </w:r>
+      <w:proofErr w:type="spellStart"/>
+      <w:r>
+        <w:t>rms</w:t>
+      </w:r>
+      <w:proofErr w:type="spellEnd"/>
+      <w:r>
+        <w:t xml:space="preserve"> do not have to be defined. Do not use abbreviations in the title or heads unless they are unavoidable.</w:t>
       </w:r>
     </w:p>
     <w:p>
@@ -876,150 +1135,6 @@
         <w:pStyle w:val="Heading2"/>
       </w:pPr>
       <w:r>
-        <w:t>Uses of autonomous drones</w:t>
-      </w:r>
-    </w:p>
-    <w:p>
-      <w:pPr>
-        <w:rPr>
-          <w:color w:val="70AD47" w:themeColor="accent6"/>
-        </w:rPr>
-      </w:pPr>
-      <w:r>
-        <w:rPr>
-          <w:color w:val="70AD47" w:themeColor="accent6"/>
-        </w:rPr>
-        <w:t xml:space="preserve">Plenty of research has been carried out on autonomous drones, highlighting their significance as a topic. According to “The use of drones in maritime sector-areas and benefits” by </w:t>
-      </w:r>
-      <w:r>
-        <w:rPr>
-          <w:rStyle w:val="highlight"/>
-          <w:color w:val="70AD47" w:themeColor="accent6"/>
-        </w:rPr>
-        <w:t>Krysto</w:t>
-      </w:r>
-      <w:r>
-        <w:rPr>
-          <w:rStyle w:val="markedcontent"/>
-          <w:color w:val="70AD47" w:themeColor="accent6"/>
-        </w:rPr>
-        <w:t>sik-Gromadzińska</w:t>
-      </w:r>
-      <w:r>
-        <w:rPr>
-          <w:color w:val="70AD47" w:themeColor="accent6"/>
-        </w:rPr>
-        <w:t>, DNV GL is currently testing autonomous drones with hyperspectral cameras for use in ship tank inspections</w:t>
-      </w:r>
-      <w:r>
-        <w:rPr>
-          <w:color w:val="70AD47" w:themeColor="accent6"/>
-        </w:rPr>
-        <w:t>.</w:t>
-      </w:r>
-      <w:r>
-        <w:rPr>
-          <w:color w:val="70AD47" w:themeColor="accent6"/>
-        </w:rPr>
-        <w:t xml:space="preserve"> The paper argues that autonomous drones for inspection in maritime conditions, ensure human safety and operational efficiency during transportation from port to ship and they also reduce the carbon footprint when used over the sea.</w:t>
-      </w:r>
-    </w:p>
-    <w:p>
-      <w:pPr>
-        <w:rPr>
-          <w:color w:val="70AD47" w:themeColor="accent6"/>
-        </w:rPr>
-      </w:pPr>
-      <w:r>
-        <w:rPr>
-          <w:color w:val="70AD47" w:themeColor="accent6"/>
-        </w:rPr>
-        <w:t>Other research on autonomous drones include the development of autonomous drones for delivering items that use GNSS with a compass as the main tool; with the aim of delivering medical aid to patients in emergency situations and implementation in agriculture in Indonesia. This research was carried out by (Patrik Aurello et al)</w:t>
-      </w:r>
-      <w:r>
-        <w:rPr>
-          <w:color w:val="70AD47" w:themeColor="accent6"/>
-        </w:rPr>
-        <w:t xml:space="preserve">. The results demonstrated that the use cases are realistic and very viable as experiments showed that the average of </w:t>
-      </w:r>
-      <w:r>
-        <w:rPr>
-          <w:color w:val="70AD47" w:themeColor="accent6"/>
-        </w:rPr>
-        <w:t>positional deviation of landing position between the actual landing position and the desired landing position in the flight tests of flying from start to goal is 1.1125 m and for the tests that use the algorithm which uses course-over-ground, the positional deviation has average of 2.39 m. Meaning that the technology is there when developing autonomous drone that operate via GNSS.</w:t>
-      </w:r>
-    </w:p>
-    <w:p>
-      <w:pPr>
-        <w:pStyle w:val="Heading1"/>
-        <w:rPr>
-          <w:color w:val="70AD47" w:themeColor="accent6"/>
-        </w:rPr>
-      </w:pPr>
-      <w:r>
-        <w:rPr>
-          <w:color w:val="70AD47" w:themeColor="accent6"/>
-        </w:rPr>
-        <w:t>compare findings with other research</w:t>
-      </w:r>
-    </w:p>
-    <w:p>
-      <w:pPr>
-        <w:pStyle w:val="BodyText"/>
-        <w:rPr>
-          <w:lang w:val="en-GB"/>
-        </w:rPr>
-      </w:pPr>
-      <w:r>
-        <w:rPr>
-          <w:lang w:val="en-GB"/>
-        </w:rPr>
-        <w:t>Talk about facial recognition libraries and what I have found regarding the capabilities, limitations and uses especially environmental and power limitations.</w:t>
-      </w:r>
-    </w:p>
-    <w:p>
-      <w:pPr>
-        <w:pStyle w:val="BodyText"/>
-        <w:rPr>
-          <w:lang w:val="en-GB"/>
-        </w:rPr>
-      </w:pPr>
-      <w:r>
-        <w:rPr>
-          <w:lang w:val="en-GB"/>
-        </w:rPr>
-        <w:t>Compare applications of different surveillance drones</w:t>
-      </w:r>
-    </w:p>
-    <w:p>
-      <w:pPr>
-        <w:pStyle w:val="BodyText"/>
-      </w:pPr>
-    </w:p>
-    <w:p>
-      <w:pPr>
-        <w:pStyle w:val="Heading2"/>
-      </w:pPr>
-      <w:r>
-        <w:t>Abbreviations</w:t>
-      </w:r>
-      <w:r>
-        <w:t xml:space="preserve"> and Acronyms</w:t>
-      </w:r>
-    </w:p>
-    <w:p>
-      <w:pPr>
-        <w:pStyle w:val="BodyText"/>
-      </w:pPr>
-      <w:r>
-        <w:t>Define abbreviations and acronyms the first time they are used in the text, even after they have been defined in the abstract. Abbreviations such as IEEE, SI, MKS, CGS, sc, dc, and rms do not have to be defined. Do not use abbreviations in the title or heads unless they are unavoidable.</w:t>
-      </w:r>
-    </w:p>
-    <w:p>
-      <w:pPr>
-        <w:pStyle w:val="Heading2"/>
-      </w:pPr>
-      <w:r>
         <w:t>Units</w:t>
       </w:r>
     </w:p>
@@ -1042,7 +1157,15 @@
         <w:pStyle w:val="bulletlist"/>
       </w:pPr>
       <w:r>
-        <w:t>Avoid combining SI and CGS units, such as current in amperes and magnetic field in oersteds. This often leads to confusion because equations do not balance dimensionally. If you must use mixed units, clearly state the units for each quantity that you use in an equation.</w:t>
+        <w:t xml:space="preserve">Avoid combining SI and CGS units, such as current in amperes and magnetic field in </w:t>
+      </w:r>
+      <w:proofErr w:type="spellStart"/>
+      <w:r>
+        <w:t>oersteds</w:t>
+      </w:r>
+      <w:proofErr w:type="spellEnd"/>
+      <w:r>
+        <w:t>. This often leads to confusion because equations do not balance dimensionally. If you must use mixed units, clearly state the units for each quantity that you use in an equation.</w:t>
       </w:r>
     </w:p>
     <w:p>
@@ -1050,7 +1173,39 @@
         <w:pStyle w:val="bulletlist"/>
       </w:pPr>
       <w:r>
-        <w:t>Do not mix complete spellings and abbreviations of units: “Wb/m2” or “webers per square meter”, not “webers/m2”.  Spell out units when they appear in text: “. . . a few henries”, not “. . . a few H”.</w:t>
+        <w:t>Do not mix complete spellings and abbreviations of units: “</w:t>
+      </w:r>
+      <w:proofErr w:type="spellStart"/>
+      <w:r>
+        <w:t>Wb</w:t>
+      </w:r>
+      <w:proofErr w:type="spellEnd"/>
+      <w:r>
+        <w:t>/m2” or “</w:t>
+      </w:r>
+      <w:proofErr w:type="spellStart"/>
+      <w:r>
+        <w:t>webers</w:t>
+      </w:r>
+      <w:proofErr w:type="spellEnd"/>
+      <w:r>
+        <w:t xml:space="preserve"> per square meter”, not “</w:t>
+      </w:r>
+      <w:proofErr w:type="spellStart"/>
+      <w:r>
+        <w:t>webers</w:t>
+      </w:r>
+      <w:proofErr w:type="spellEnd"/>
+      <w:r>
+        <w:t xml:space="preserve">/m2”.  Spell out units when they appear in text: “. . . a few </w:t>
+      </w:r>
+      <w:proofErr w:type="spellStart"/>
+      <w:r>
+        <w:t>henries</w:t>
+      </w:r>
+      <w:proofErr w:type="spellEnd"/>
+      <w:r>
+        <w:t>”, not “. . . a few H”.</w:t>
       </w:r>
     </w:p>
     <w:p>
@@ -1129,7 +1284,15 @@
         </w:rPr>
       </w:pPr>
       <w:r>
-        <w:t>Number equations consecutively. Equation numbers, within parentheses, are to position flush right, as in (1), using a right tab stop. To make your equations more compact, you may use the solidus ( / ), the exp function, or appropriate exponents. Italicize Roman symbols for quantities and variables, but not Greek symbols. Use a long dash rather than a hyphen for a minus sign. Punctuate equations with commas or periods when they are part of a sentence, as in</w:t>
+        <w:t xml:space="preserve">Number equations consecutively. Equation numbers, within parentheses, are to position flush right, as in (1), using a right tab stop. To make your equations more compact, you may use the solidus ( / ), the </w:t>
+      </w:r>
+      <w:proofErr w:type="spellStart"/>
+      <w:r>
+        <w:t>exp</w:t>
+      </w:r>
+      <w:proofErr w:type="spellEnd"/>
+      <w:r>
+        <w:t xml:space="preserve"> function, or appropriate exponents. Italicize Roman symbols for quantities and variables, but not Greek symbols. Use a long dash rather than a hyphen for a minus sign. Punctuate equations with commas or periods when they are part of a sentence, as in</w:t>
       </w:r>
       <w:r>
         <w:rPr>
@@ -1201,7 +1364,23 @@
         <w:pStyle w:val="BodyText"/>
       </w:pPr>
       <w:r>
-        <w:t>Note that the equation is centered using a center tab stop. Be sure that the symbols in your equation have been defined before or immediately following the equation. Use “(1)”, not “Eq. (1)” or “equation (1)”, except at the beginning of a sentence: “Equation (1) is . . .”</w:t>
+        <w:t xml:space="preserve">Note that the equation is </w:t>
+      </w:r>
+      <w:proofErr w:type="spellStart"/>
+      <w:r>
+        <w:t>centered</w:t>
+      </w:r>
+      <w:proofErr w:type="spellEnd"/>
+      <w:r>
+        <w:t xml:space="preserve"> using a </w:t>
+      </w:r>
+      <w:proofErr w:type="spellStart"/>
+      <w:r>
+        <w:t>center</w:t>
+      </w:r>
+      <w:proofErr w:type="spellEnd"/>
+      <w:r>
+        <w:t xml:space="preserve"> tab stop. Be sure that the symbols in your equation have been defined before or immediately following the equation. Use “(1)”, not “Eq. (1)” or “equation (1)”, except at the beginning of a sentence: “Equation (1) is . . .”</w:t>
       </w:r>
     </w:p>
     <w:p>
@@ -1979,8 +2158,13 @@
         </w:rPr>
         <w:t>o</w:t>
       </w:r>
-      <w:r>
-        <w:t xml:space="preserve">ne of us (R. B. G.) thanks </w:t>
+      <w:proofErr w:type="spellStart"/>
+      <w:r>
+        <w:t>ne</w:t>
+      </w:r>
+      <w:proofErr w:type="spellEnd"/>
+      <w:r>
+        <w:t xml:space="preserve"> of us (R. B. G.) thanks </w:t>
       </w:r>
       <w:r>
         <w:t>...</w:t>
@@ -2747,7 +2931,15 @@
                           <w:pStyle w:val="BodyText"/>
                         </w:pPr>
                         <w:r>
-                          <w:t>To have non-visible rules on your frame, use the MSWord “Format” pull-down menu, select Text Box &gt; Colors and Lines to choose No Fill and No Line.</w:t>
+                          <w:t xml:space="preserve">To have non-visible rules on your frame, use the MSWord “Format” pull-down menu, select Text Box &gt; </w:t>
+                        </w:r>
+                        <w:proofErr w:type="spellStart"/>
+                        <w:r>
+                          <w:t>Colors</w:t>
+                        </w:r>
+                        <w:proofErr w:type="spellEnd"/>
+                        <w:r>
+                          <w:t xml:space="preserve"> and Lines to choose No Fill and No Line.</w:t>
                         </w:r>
                       </w:p>
                     </wne:txbxContent>
@@ -5339,7 +5531,7 @@
 </file>
 
 <file path=customXml/itemProps1.xml><?xml version="1.0" encoding="utf-8"?>
-<ds:datastoreItem xmlns:ds="http://purl.oclc.org/ooxml/officeDocument/customXml" ds:itemID="{25231E1C-4395-49F7-A8F4-7B10B276E613}">
+<ds:datastoreItem xmlns:ds="http://purl.oclc.org/ooxml/officeDocument/customXml" ds:itemID="{A7449C61-E3F2-415D-AF22-216D18278119}">
   <ds:schemaRefs>
     <ds:schemaRef ds:uri="http://schemas.openxmlformats.org/officeDocument/2006/bibliography"/>
   </ds:schemaRefs>

</xml_diff>